<commit_message>
ajout des diagrammes [Word]
</commit_message>
<xml_diff>
--- a/Rapport_JAVA.docx
+++ b/Rapport_JAVA.docx
@@ -1,21 +1,20 @@
 
 <file path=word/document.xml><?xml version="1.0" encoding="utf-8"?>
-<w:document xmlns:wpc="http://schemas.microsoft.com/office/word/2010/wordprocessingCanvas" xmlns:cx="http://schemas.microsoft.com/office/drawing/2014/chartex" xmlns:cx1="http://schemas.microsoft.com/office/drawing/2015/9/8/chartex" xmlns:cx2="http://schemas.microsoft.com/office/drawing/2015/10/21/chartex" xmlns:cx3="http://schemas.microsoft.com/office/drawing/2016/5/9/chartex" xmlns:cx4="http://schemas.microsoft.com/office/drawing/2016/5/10/chartex" xmlns:cx5="http://schemas.microsoft.com/office/drawing/2016/5/11/chartex" xmlns:cx6="http://schemas.microsoft.com/office/drawing/2016/5/12/chartex" xmlns:cx7="http://schemas.microsoft.com/office/drawing/2016/5/13/chartex" xmlns:cx8="http://schemas.microsoft.com/office/drawing/2016/5/14/chartex" xmlns:mc="http://schemas.openxmlformats.org/markup-compatibility/2006" xmlns:aink="http://schemas.microsoft.com/office/drawing/2016/ink" xmlns:am3d="http://schemas.microsoft.com/office/drawing/2017/model3d" xmlns:o="urn:schemas-microsoft-com:office:office" xmlns:r="http://schemas.openxmlformats.org/officeDocument/2006/relationships" xmlns:m="http://schemas.openxmlformats.org/officeDocument/2006/math" xmlns:v="urn:schemas-microsoft-com:vml" xmlns:wp14="http://schemas.microsoft.com/office/word/2010/wordprocessingDrawing" xmlns:wp="http://schemas.openxmlformats.org/drawingml/2006/wordprocessingDrawing" xmlns:w10="urn:schemas-microsoft-com:office:word" xmlns:w="http://schemas.openxmlformats.org/wordprocessingml/2006/main" xmlns:w14="http://schemas.microsoft.com/office/word/2010/wordml" xmlns:w15="http://schemas.microsoft.com/office/word/2012/wordml" xmlns:w16cid="http://schemas.microsoft.com/office/word/2016/wordml/cid" xmlns:w16se="http://schemas.microsoft.com/office/word/2015/wordml/symex" xmlns:wpg="http://schemas.microsoft.com/office/word/2010/wordprocessingGroup" xmlns:wpi="http://schemas.microsoft.com/office/word/2010/wordprocessingInk" xmlns:wne="http://schemas.microsoft.com/office/word/2006/wordml" xmlns:wps="http://schemas.microsoft.com/office/word/2010/wordprocessingShape" mc:Ignorable="w14 w15 w16se w16cid wp14">
+<w:document xmlns:wpc="http://schemas.microsoft.com/office/word/2010/wordprocessingCanvas" xmlns:cx="http://schemas.microsoft.com/office/drawing/2014/chartex" xmlns:cx1="http://schemas.microsoft.com/office/drawing/2015/9/8/chartex" xmlns:cx2="http://schemas.microsoft.com/office/drawing/2015/10/21/chartex" xmlns:cx3="http://schemas.microsoft.com/office/drawing/2016/5/9/chartex" xmlns:cx4="http://schemas.microsoft.com/office/drawing/2016/5/10/chartex" xmlns:cx5="http://schemas.microsoft.com/office/drawing/2016/5/11/chartex" xmlns:cx6="http://schemas.microsoft.com/office/drawing/2016/5/12/chartex" xmlns:cx7="http://schemas.microsoft.com/office/drawing/2016/5/13/chartex" xmlns:cx8="http://schemas.microsoft.com/office/drawing/2016/5/14/chartex" xmlns:mc="http://schemas.openxmlformats.org/markup-compatibility/2006" xmlns:aink="http://schemas.microsoft.com/office/drawing/2016/ink" xmlns:am3d="http://schemas.microsoft.com/office/drawing/2017/model3d" xmlns:o="urn:schemas-microsoft-com:office:office" xmlns:r="http://schemas.openxmlformats.org/officeDocument/2006/relationships" xmlns:m="http://schemas.openxmlformats.org/officeDocument/2006/math" xmlns:v="urn:schemas-microsoft-com:vml" xmlns:wp14="http://schemas.microsoft.com/office/word/2010/wordprocessingDrawing" xmlns:wp="http://schemas.openxmlformats.org/drawingml/2006/wordprocessingDrawing" xmlns:w10="urn:schemas-microsoft-com:office:word" xmlns:w="http://schemas.openxmlformats.org/wordprocessingml/2006/main" xmlns:w14="http://schemas.microsoft.com/office/word/2010/wordml" xmlns:w15="http://schemas.microsoft.com/office/word/2012/wordml" xmlns:w16cex="http://schemas.microsoft.com/office/word/2018/wordml/cex" xmlns:w16cid="http://schemas.microsoft.com/office/word/2016/wordml/cid" xmlns:w16="http://schemas.microsoft.com/office/word/2018/wordml" xmlns:w16se="http://schemas.microsoft.com/office/word/2015/wordml/symex" xmlns:wpg="http://schemas.microsoft.com/office/word/2010/wordprocessingGroup" xmlns:wpi="http://schemas.microsoft.com/office/word/2010/wordprocessingInk" xmlns:wne="http://schemas.microsoft.com/office/word/2006/wordml" xmlns:wps="http://schemas.microsoft.com/office/word/2010/wordprocessingShape" mc:Ignorable="w14 w15 w16se w16cid w16 w16cex wp14">
   <w:body>
     <w:sdt>
       <w:sdtPr>
+        <w:rPr>
+          <w:rFonts w:eastAsiaTheme="minorHAnsi"/>
+          <w:lang w:eastAsia="en-US"/>
+        </w:rPr>
         <w:id w:val="-1830050289"/>
         <w:docPartObj>
           <w:docPartGallery w:val="Cover Pages"/>
           <w:docPartUnique/>
         </w:docPartObj>
       </w:sdtPr>
-      <w:sdtEndPr>
-        <w:rPr>
-          <w:rFonts w:eastAsiaTheme="minorHAnsi"/>
-          <w:lang w:eastAsia="en-US"/>
-        </w:rPr>
-      </w:sdtEndPr>
+      <w:sdtEndPr/>
       <w:sdtContent>
         <w:p>
           <w:pPr>
@@ -154,6 +153,7 @@
                                       <w:calendar w:val="gregorian"/>
                                     </w:date>
                                   </w:sdtPr>
+                                  <w:sdtEndPr/>
                                   <w:sdtContent>
                                     <w:p>
                                       <w:pPr>
@@ -3466,6 +3466,7 @@
                                 <w:calendar w:val="gregorian"/>
                               </w:date>
                             </w:sdtPr>
+                            <w:sdtEndPr/>
                             <w:sdtContent>
                               <w:p>
                                 <w:pPr>
@@ -4041,9 +4042,11 @@
                                     <w:alias w:val="Titre"/>
                                     <w:tag w:val=""/>
                                     <w:id w:val="-705018352"/>
+                                    <w:showingPlcHdr/>
                                     <w:dataBinding w:prefixMappings="xmlns:ns0='http://purl.org/dc/elements/1.1/' xmlns:ns1='http://schemas.openxmlformats.org/package/2006/metadata/core-properties' " w:xpath="/ns1:coreProperties[1]/ns0:title[1]" w:storeItemID="{6C3C8BC8-F283-45AE-878A-BAB7291924A1}"/>
                                     <w:text/>
                                   </w:sdtPr>
+                                  <w:sdtEndPr/>
                                   <w:sdtContent>
                                     <w:r>
                                       <w:rPr>
@@ -4054,7 +4057,7 @@
                                         <w:sz w:val="72"/>
                                         <w:szCs w:val="72"/>
                                       </w:rPr>
-                                      <w:t>Rapport Java</w:t>
+                                      <w:t xml:space="preserve">     </w:t>
                                     </w:r>
                                   </w:sdtContent>
                                 </w:sdt>
@@ -4082,6 +4085,7 @@
                                     <w:dataBinding w:prefixMappings="xmlns:ns0='http://purl.org/dc/elements/1.1/' xmlns:ns1='http://schemas.openxmlformats.org/package/2006/metadata/core-properties' " w:xpath="/ns1:coreProperties[1]/ns0:subject[1]" w:storeItemID="{6C3C8BC8-F283-45AE-878A-BAB7291924A1}"/>
                                     <w:text/>
                                   </w:sdtPr>
+                                  <w:sdtEndPr/>
                                   <w:sdtContent>
                                     <w:r>
                                       <w:rPr>
@@ -4143,9 +4147,11 @@
                               <w:alias w:val="Titre"/>
                               <w:tag w:val=""/>
                               <w:id w:val="-705018352"/>
+                              <w:showingPlcHdr/>
                               <w:dataBinding w:prefixMappings="xmlns:ns0='http://purl.org/dc/elements/1.1/' xmlns:ns1='http://schemas.openxmlformats.org/package/2006/metadata/core-properties' " w:xpath="/ns1:coreProperties[1]/ns0:title[1]" w:storeItemID="{6C3C8BC8-F283-45AE-878A-BAB7291924A1}"/>
                               <w:text/>
                             </w:sdtPr>
+                            <w:sdtEndPr/>
                             <w:sdtContent>
                               <w:r>
                                 <w:rPr>
@@ -4156,7 +4162,7 @@
                                   <w:sz w:val="72"/>
                                   <w:szCs w:val="72"/>
                                 </w:rPr>
-                                <w:t>Rapport Java</w:t>
+                                <w:t xml:space="preserve">     </w:t>
                               </w:r>
                             </w:sdtContent>
                           </w:sdt>
@@ -4184,6 +4190,7 @@
                               <w:dataBinding w:prefixMappings="xmlns:ns0='http://purl.org/dc/elements/1.1/' xmlns:ns1='http://schemas.openxmlformats.org/package/2006/metadata/core-properties' " w:xpath="/ns1:coreProperties[1]/ns0:subject[1]" w:storeItemID="{6C3C8BC8-F283-45AE-878A-BAB7291924A1}"/>
                               <w:text/>
                             </w:sdtPr>
+                            <w:sdtEndPr/>
                             <w:sdtContent>
                               <w:r>
                                 <w:rPr>
@@ -4460,6 +4467,135 @@
     </w:p>
     <w:p>
       <w:pPr>
+        <w:pStyle w:val="Titre1"/>
+      </w:pPr>
+      <w:r>
+        <w:lastRenderedPageBreak/>
+        <w:t>Introduction :</w:t>
+      </w:r>
+    </w:p>
+    <w:p>
+      <w:pPr>
+        <w:pStyle w:val="Titre1"/>
+      </w:pPr>
+      <w:r>
+        <w:t xml:space="preserve">Diagramme de classe : </w:t>
+      </w:r>
+    </w:p>
+    <w:p/>
+    <w:p>
+      <w:r>
+        <w:rPr>
+          <w:noProof/>
+        </w:rPr>
+        <w:drawing>
+          <wp:inline distT="0" distB="0" distL="0" distR="0" wp14:anchorId="21D35380" wp14:editId="598154F9">
+            <wp:extent cx="5756275" cy="6758305"/>
+            <wp:effectExtent l="0" t="0" r="0" b="4445"/>
+            <wp:docPr id="11" name="Image 11"/>
+            <wp:cNvGraphicFramePr>
+              <a:graphicFrameLocks xmlns:a="http://schemas.openxmlformats.org/drawingml/2006/main" noChangeAspect="1"/>
+            </wp:cNvGraphicFramePr>
+            <a:graphic xmlns:a="http://schemas.openxmlformats.org/drawingml/2006/main">
+              <a:graphicData uri="http://schemas.openxmlformats.org/drawingml/2006/picture">
+                <pic:pic xmlns:pic="http://schemas.openxmlformats.org/drawingml/2006/picture">
+                  <pic:nvPicPr>
+                    <pic:cNvPr id="0" name="Picture 2"/>
+                    <pic:cNvPicPr>
+                      <a:picLocks noChangeAspect="1" noChangeArrowheads="1"/>
+                    </pic:cNvPicPr>
+                  </pic:nvPicPr>
+                  <pic:blipFill>
+                    <a:blip r:embed="rId5">
+                      <a:extLst>
+                        <a:ext uri="{28A0092B-C50C-407E-A947-70E740481C1C}">
+                          <a14:useLocalDpi xmlns:a14="http://schemas.microsoft.com/office/drawing/2010/main" val="0"/>
+                        </a:ext>
+                      </a:extLst>
+                    </a:blip>
+                    <a:srcRect/>
+                    <a:stretch>
+                      <a:fillRect/>
+                    </a:stretch>
+                  </pic:blipFill>
+                  <pic:spPr bwMode="auto">
+                    <a:xfrm>
+                      <a:off x="0" y="0"/>
+                      <a:ext cx="5756275" cy="6758305"/>
+                    </a:xfrm>
+                    <a:prstGeom prst="rect">
+                      <a:avLst/>
+                    </a:prstGeom>
+                    <a:noFill/>
+                    <a:ln>
+                      <a:noFill/>
+                    </a:ln>
+                  </pic:spPr>
+                </pic:pic>
+              </a:graphicData>
+            </a:graphic>
+          </wp:inline>
+        </w:drawing>
+      </w:r>
+    </w:p>
+    <w:p>
+      <w:r>
+        <w:rPr>
+          <w:noProof/>
+        </w:rPr>
+        <w:lastRenderedPageBreak/>
+        <w:drawing>
+          <wp:inline distT="0" distB="0" distL="0" distR="0" wp14:anchorId="1052B964" wp14:editId="11F88E72">
+            <wp:extent cx="5758180" cy="5408930"/>
+            <wp:effectExtent l="0" t="0" r="0" b="1270"/>
+            <wp:docPr id="33" name="Image 33"/>
+            <wp:cNvGraphicFramePr>
+              <a:graphicFrameLocks xmlns:a="http://schemas.openxmlformats.org/drawingml/2006/main" noChangeAspect="1"/>
+            </wp:cNvGraphicFramePr>
+            <a:graphic xmlns:a="http://schemas.openxmlformats.org/drawingml/2006/main">
+              <a:graphicData uri="http://schemas.openxmlformats.org/drawingml/2006/picture">
+                <pic:pic xmlns:pic="http://schemas.openxmlformats.org/drawingml/2006/picture">
+                  <pic:nvPicPr>
+                    <pic:cNvPr id="0" name="Picture 3"/>
+                    <pic:cNvPicPr>
+                      <a:picLocks noChangeAspect="1" noChangeArrowheads="1"/>
+                    </pic:cNvPicPr>
+                  </pic:nvPicPr>
+                  <pic:blipFill>
+                    <a:blip r:embed="rId6">
+                      <a:extLst>
+                        <a:ext uri="{28A0092B-C50C-407E-A947-70E740481C1C}">
+                          <a14:useLocalDpi xmlns:a14="http://schemas.microsoft.com/office/drawing/2010/main" val="0"/>
+                        </a:ext>
+                      </a:extLst>
+                    </a:blip>
+                    <a:srcRect/>
+                    <a:stretch>
+                      <a:fillRect/>
+                    </a:stretch>
+                  </pic:blipFill>
+                  <pic:spPr bwMode="auto">
+                    <a:xfrm>
+                      <a:off x="0" y="0"/>
+                      <a:ext cx="5758180" cy="5408930"/>
+                    </a:xfrm>
+                    <a:prstGeom prst="rect">
+                      <a:avLst/>
+                    </a:prstGeom>
+                    <a:noFill/>
+                    <a:ln>
+                      <a:noFill/>
+                    </a:ln>
+                  </pic:spPr>
+                </pic:pic>
+              </a:graphicData>
+            </a:graphic>
+          </wp:inline>
+        </w:drawing>
+      </w:r>
+    </w:p>
+    <w:p>
+      <w:pPr>
         <w:rPr>
           <w:rFonts w:ascii="Arial" w:hAnsi="Arial" w:cs="Arial"/>
           <w:b/>
@@ -4474,12 +4610,60 @@
           <w:rFonts w:ascii="Arial" w:hAnsi="Arial" w:cs="Arial"/>
           <w:b/>
           <w:bCs/>
+          <w:noProof/>
           <w:color w:val="4472C4" w:themeColor="accent1"/>
           <w:sz w:val="40"/>
           <w:szCs w:val="40"/>
         </w:rPr>
         <w:lastRenderedPageBreak/>
-        <w:t>Introduction :</w:t>
+        <w:drawing>
+          <wp:inline distT="0" distB="0" distL="0" distR="0" wp14:anchorId="1A313A21" wp14:editId="1153AB9F">
+            <wp:extent cx="5758180" cy="5701665"/>
+            <wp:effectExtent l="0" t="0" r="0" b="0"/>
+            <wp:docPr id="34" name="Image 34"/>
+            <wp:cNvGraphicFramePr>
+              <a:graphicFrameLocks xmlns:a="http://schemas.openxmlformats.org/drawingml/2006/main" noChangeAspect="1"/>
+            </wp:cNvGraphicFramePr>
+            <a:graphic xmlns:a="http://schemas.openxmlformats.org/drawingml/2006/main">
+              <a:graphicData uri="http://schemas.openxmlformats.org/drawingml/2006/picture">
+                <pic:pic xmlns:pic="http://schemas.openxmlformats.org/drawingml/2006/picture">
+                  <pic:nvPicPr>
+                    <pic:cNvPr id="0" name="Picture 4"/>
+                    <pic:cNvPicPr>
+                      <a:picLocks noChangeAspect="1" noChangeArrowheads="1"/>
+                    </pic:cNvPicPr>
+                  </pic:nvPicPr>
+                  <pic:blipFill>
+                    <a:blip r:embed="rId7">
+                      <a:extLst>
+                        <a:ext uri="{28A0092B-C50C-407E-A947-70E740481C1C}">
+                          <a14:useLocalDpi xmlns:a14="http://schemas.microsoft.com/office/drawing/2010/main" val="0"/>
+                        </a:ext>
+                      </a:extLst>
+                    </a:blip>
+                    <a:srcRect/>
+                    <a:stretch>
+                      <a:fillRect/>
+                    </a:stretch>
+                  </pic:blipFill>
+                  <pic:spPr bwMode="auto">
+                    <a:xfrm>
+                      <a:off x="0" y="0"/>
+                      <a:ext cx="5758180" cy="5701665"/>
+                    </a:xfrm>
+                    <a:prstGeom prst="rect">
+                      <a:avLst/>
+                    </a:prstGeom>
+                    <a:noFill/>
+                    <a:ln>
+                      <a:noFill/>
+                    </a:ln>
+                  </pic:spPr>
+                </pic:pic>
+              </a:graphicData>
+            </a:graphic>
+          </wp:inline>
+        </w:drawing>
       </w:r>
     </w:p>
     <w:p>
@@ -4493,8 +4677,138 @@
           <w:szCs w:val="40"/>
         </w:rPr>
       </w:pPr>
-      <w:bookmarkStart w:id="0" w:name="_GoBack"/>
-      <w:bookmarkEnd w:id="0"/>
+      <w:r>
+        <w:rPr>
+          <w:rFonts w:ascii="Arial" w:hAnsi="Arial" w:cs="Arial"/>
+          <w:b/>
+          <w:bCs/>
+          <w:noProof/>
+          <w:color w:val="4472C4" w:themeColor="accent1"/>
+          <w:sz w:val="40"/>
+          <w:szCs w:val="40"/>
+        </w:rPr>
+        <w:lastRenderedPageBreak/>
+        <w:drawing>
+          <wp:inline distT="0" distB="0" distL="0" distR="0" wp14:anchorId="06798F4C" wp14:editId="77F92D28">
+            <wp:extent cx="5760085" cy="6916420"/>
+            <wp:effectExtent l="0" t="0" r="0" b="0"/>
+            <wp:docPr id="35" name="Image 35"/>
+            <wp:cNvGraphicFramePr>
+              <a:graphicFrameLocks xmlns:a="http://schemas.openxmlformats.org/drawingml/2006/main" noChangeAspect="1"/>
+            </wp:cNvGraphicFramePr>
+            <a:graphic xmlns:a="http://schemas.openxmlformats.org/drawingml/2006/main">
+              <a:graphicData uri="http://schemas.openxmlformats.org/drawingml/2006/picture">
+                <pic:pic xmlns:pic="http://schemas.openxmlformats.org/drawingml/2006/picture">
+                  <pic:nvPicPr>
+                    <pic:cNvPr id="0" name="Picture 5"/>
+                    <pic:cNvPicPr>
+                      <a:picLocks noChangeAspect="1" noChangeArrowheads="1"/>
+                    </pic:cNvPicPr>
+                  </pic:nvPicPr>
+                  <pic:blipFill>
+                    <a:blip r:embed="rId8">
+                      <a:extLst>
+                        <a:ext uri="{28A0092B-C50C-407E-A947-70E740481C1C}">
+                          <a14:useLocalDpi xmlns:a14="http://schemas.microsoft.com/office/drawing/2010/main" val="0"/>
+                        </a:ext>
+                      </a:extLst>
+                    </a:blip>
+                    <a:srcRect/>
+                    <a:stretch>
+                      <a:fillRect/>
+                    </a:stretch>
+                  </pic:blipFill>
+                  <pic:spPr bwMode="auto">
+                    <a:xfrm>
+                      <a:off x="0" y="0"/>
+                      <a:ext cx="5760085" cy="6916420"/>
+                    </a:xfrm>
+                    <a:prstGeom prst="rect">
+                      <a:avLst/>
+                    </a:prstGeom>
+                    <a:noFill/>
+                    <a:ln>
+                      <a:noFill/>
+                    </a:ln>
+                  </pic:spPr>
+                </pic:pic>
+              </a:graphicData>
+            </a:graphic>
+          </wp:inline>
+        </w:drawing>
+      </w:r>
+    </w:p>
+    <w:p>
+      <w:pPr>
+        <w:rPr>
+          <w:rFonts w:ascii="Arial" w:hAnsi="Arial" w:cs="Arial"/>
+          <w:b/>
+          <w:bCs/>
+          <w:color w:val="4472C4" w:themeColor="accent1"/>
+          <w:sz w:val="40"/>
+          <w:szCs w:val="40"/>
+        </w:rPr>
+      </w:pPr>
+      <w:r>
+        <w:rPr>
+          <w:rFonts w:ascii="Arial" w:hAnsi="Arial" w:cs="Arial"/>
+          <w:b/>
+          <w:bCs/>
+          <w:noProof/>
+          <w:color w:val="4472C4" w:themeColor="accent1"/>
+          <w:sz w:val="40"/>
+          <w:szCs w:val="40"/>
+        </w:rPr>
+        <w:lastRenderedPageBreak/>
+        <w:drawing>
+          <wp:inline distT="0" distB="0" distL="0" distR="0" wp14:anchorId="304EB38C" wp14:editId="403EDD87">
+            <wp:extent cx="5754370" cy="5536565"/>
+            <wp:effectExtent l="0" t="0" r="0" b="6985"/>
+            <wp:docPr id="36" name="Image 36"/>
+            <wp:cNvGraphicFramePr>
+              <a:graphicFrameLocks xmlns:a="http://schemas.openxmlformats.org/drawingml/2006/main" noChangeAspect="1"/>
+            </wp:cNvGraphicFramePr>
+            <a:graphic xmlns:a="http://schemas.openxmlformats.org/drawingml/2006/main">
+              <a:graphicData uri="http://schemas.openxmlformats.org/drawingml/2006/picture">
+                <pic:pic xmlns:pic="http://schemas.openxmlformats.org/drawingml/2006/picture">
+                  <pic:nvPicPr>
+                    <pic:cNvPr id="0" name="Picture 6"/>
+                    <pic:cNvPicPr>
+                      <a:picLocks noChangeAspect="1" noChangeArrowheads="1"/>
+                    </pic:cNvPicPr>
+                  </pic:nvPicPr>
+                  <pic:blipFill>
+                    <a:blip r:embed="rId9" cstate="print">
+                      <a:extLst>
+                        <a:ext uri="{28A0092B-C50C-407E-A947-70E740481C1C}">
+                          <a14:useLocalDpi xmlns:a14="http://schemas.microsoft.com/office/drawing/2010/main" val="0"/>
+                        </a:ext>
+                      </a:extLst>
+                    </a:blip>
+                    <a:srcRect/>
+                    <a:stretch>
+                      <a:fillRect/>
+                    </a:stretch>
+                  </pic:blipFill>
+                  <pic:spPr bwMode="auto">
+                    <a:xfrm>
+                      <a:off x="0" y="0"/>
+                      <a:ext cx="5754370" cy="5536565"/>
+                    </a:xfrm>
+                    <a:prstGeom prst="rect">
+                      <a:avLst/>
+                    </a:prstGeom>
+                    <a:noFill/>
+                    <a:ln>
+                      <a:noFill/>
+                    </a:ln>
+                  </pic:spPr>
+                </pic:pic>
+              </a:graphicData>
+            </a:graphic>
+          </wp:inline>
+        </w:drawing>
+      </w:r>
     </w:p>
     <w:sectPr>
       <w:pgSz w:w="11906" w:h="16838"/>
@@ -4509,7 +4823,7 @@
 </file>
 
 <file path=word/styles.xml><?xml version="1.0" encoding="utf-8"?>
-<w:styles xmlns:mc="http://schemas.openxmlformats.org/markup-compatibility/2006" xmlns:r="http://schemas.openxmlformats.org/officeDocument/2006/relationships" xmlns:w="http://schemas.openxmlformats.org/wordprocessingml/2006/main" xmlns:w14="http://schemas.microsoft.com/office/word/2010/wordml" xmlns:w15="http://schemas.microsoft.com/office/word/2012/wordml" xmlns:w16cid="http://schemas.microsoft.com/office/word/2016/wordml/cid" xmlns:w16se="http://schemas.microsoft.com/office/word/2015/wordml/symex" mc:Ignorable="w14 w15 w16se w16cid">
+<w:styles xmlns:mc="http://schemas.openxmlformats.org/markup-compatibility/2006" xmlns:r="http://schemas.openxmlformats.org/officeDocument/2006/relationships" xmlns:w="http://schemas.openxmlformats.org/wordprocessingml/2006/main" xmlns:w14="http://schemas.microsoft.com/office/word/2010/wordml" xmlns:w15="http://schemas.microsoft.com/office/word/2012/wordml" xmlns:w16cex="http://schemas.microsoft.com/office/word/2018/wordml/cex" xmlns:w16cid="http://schemas.microsoft.com/office/word/2016/wordml/cid" xmlns:w16="http://schemas.microsoft.com/office/word/2018/wordml" xmlns:w16se="http://schemas.microsoft.com/office/word/2015/wordml/symex" mc:Ignorable="w14 w15 w16se w16cid w16 w16cex">
   <w:docDefaults>
     <w:rPrDefault>
       <w:rPr>
@@ -4525,7 +4839,7 @@
       </w:pPr>
     </w:pPrDefault>
   </w:docDefaults>
-  <w:latentStyles w:defLockedState="0" w:defUIPriority="99" w:defSemiHidden="0" w:defUnhideWhenUsed="0" w:defQFormat="0" w:count="377">
+  <w:latentStyles w:defLockedState="0" w:defUIPriority="99" w:defSemiHidden="0" w:defUnhideWhenUsed="0" w:defQFormat="0" w:count="376">
     <w:lsdException w:name="Normal" w:uiPriority="0" w:qFormat="1"/>
     <w:lsdException w:name="heading 1" w:uiPriority="9" w:qFormat="1"/>
     <w:lsdException w:name="heading 2" w:semiHidden="1" w:uiPriority="9" w:unhideWhenUsed="1" w:qFormat="1"/>
@@ -4631,6 +4945,7 @@
     <w:lsdException w:name="HTML Sample" w:semiHidden="1" w:unhideWhenUsed="1"/>
     <w:lsdException w:name="HTML Typewriter" w:semiHidden="1" w:unhideWhenUsed="1"/>
     <w:lsdException w:name="HTML Variable" w:semiHidden="1" w:unhideWhenUsed="1"/>
+    <w:lsdException w:name="Normal Table" w:semiHidden="1" w:unhideWhenUsed="1"/>
     <w:lsdException w:name="annotation subject" w:semiHidden="1" w:unhideWhenUsed="1"/>
     <w:lsdException w:name="No List" w:semiHidden="1" w:unhideWhenUsed="1"/>
     <w:lsdException w:name="Outline List 1" w:semiHidden="1" w:unhideWhenUsed="1"/>
@@ -4677,8 +4992,10 @@
     <w:lsdException w:name="Table Subtle 2" w:semiHidden="1" w:unhideWhenUsed="1"/>
     <w:lsdException w:name="Table Web 1" w:semiHidden="1" w:unhideWhenUsed="1"/>
     <w:lsdException w:name="Table Web 2" w:semiHidden="1" w:unhideWhenUsed="1"/>
+    <w:lsdException w:name="Table Web 3" w:semiHidden="1" w:unhideWhenUsed="1"/>
     <w:lsdException w:name="Balloon Text" w:semiHidden="1" w:unhideWhenUsed="1"/>
     <w:lsdException w:name="Table Grid" w:uiPriority="39"/>
+    <w:lsdException w:name="Table Theme" w:semiHidden="1" w:unhideWhenUsed="1"/>
     <w:lsdException w:name="Placeholder Text" w:semiHidden="1"/>
     <w:lsdException w:name="No Spacing" w:uiPriority="1" w:qFormat="1"/>
     <w:lsdException w:name="Light Shading" w:uiPriority="60"/>
@@ -4899,11 +5216,31 @@
     <w:lsdException w:name="Hashtag" w:semiHidden="1" w:unhideWhenUsed="1"/>
     <w:lsdException w:name="Unresolved Mention" w:semiHidden="1" w:unhideWhenUsed="1"/>
     <w:lsdException w:name="Smart Link" w:semiHidden="1" w:unhideWhenUsed="1"/>
-    <w:lsdException w:name="Smart Link Error" w:semiHidden="1" w:unhideWhenUsed="1"/>
   </w:latentStyles>
   <w:style w:type="paragraph" w:default="1" w:styleId="Normal">
     <w:name w:val="Normal"/>
     <w:qFormat/>
+  </w:style>
+  <w:style w:type="paragraph" w:styleId="Titre1">
+    <w:name w:val="heading 1"/>
+    <w:basedOn w:val="Normal"/>
+    <w:next w:val="Normal"/>
+    <w:link w:val="Titre1Car"/>
+    <w:uiPriority w:val="9"/>
+    <w:qFormat/>
+    <w:rsid w:val="009E1B1F"/>
+    <w:pPr>
+      <w:keepNext/>
+      <w:keepLines/>
+      <w:spacing w:before="240" w:after="0"/>
+      <w:outlineLvl w:val="0"/>
+    </w:pPr>
+    <w:rPr>
+      <w:rFonts w:asciiTheme="majorHAnsi" w:eastAsiaTheme="majorEastAsia" w:hAnsiTheme="majorHAnsi" w:cstheme="majorBidi"/>
+      <w:color w:val="2F5496" w:themeColor="accent1" w:themeShade="BF"/>
+      <w:sz w:val="32"/>
+      <w:szCs w:val="32"/>
+    </w:rPr>
   </w:style>
   <w:style w:type="character" w:default="1" w:styleId="Policepardfaut">
     <w:name w:val="Default Paragraph Font"/>
@@ -4955,6 +5292,19 @@
     <w:rPr>
       <w:rFonts w:eastAsiaTheme="minorEastAsia"/>
       <w:lang w:eastAsia="fr-FR"/>
+    </w:rPr>
+  </w:style>
+  <w:style w:type="character" w:customStyle="1" w:styleId="Titre1Car">
+    <w:name w:val="Titre 1 Car"/>
+    <w:basedOn w:val="Policepardfaut"/>
+    <w:link w:val="Titre1"/>
+    <w:uiPriority w:val="9"/>
+    <w:rsid w:val="009E1B1F"/>
+    <w:rPr>
+      <w:rFonts w:asciiTheme="majorHAnsi" w:eastAsiaTheme="majorEastAsia" w:hAnsiTheme="majorHAnsi" w:cstheme="majorBidi"/>
+      <w:color w:val="2F5496" w:themeColor="accent1" w:themeShade="BF"/>
+      <w:sz w:val="32"/>
+      <w:szCs w:val="32"/>
     </w:rPr>
   </w:style>
 </w:styles>

</xml_diff>

<commit_message>
ajout de la légende [Word}
</commit_message>
<xml_diff>
--- a/Rapport_JAVA.docx
+++ b/Rapport_JAVA.docx
@@ -4485,9 +4485,508 @@
     <w:p/>
     <w:p>
       <w:r>
+        <w:t>Légende :</w:t>
+      </w:r>
+    </w:p>
+    <w:tbl>
+      <w:tblPr>
+        <w:tblStyle w:val="Grilledutableau"/>
+        <w:tblW w:w="0" w:type="auto"/>
+        <w:tblLook w:val="04A0" w:firstRow="1" w:lastRow="0" w:firstColumn="1" w:lastColumn="0" w:noHBand="0" w:noVBand="1"/>
+      </w:tblPr>
+      <w:tblGrid>
+        <w:gridCol w:w="4531"/>
+        <w:gridCol w:w="4531"/>
+      </w:tblGrid>
+      <w:tr>
+        <w:tc>
+          <w:tcPr>
+            <w:tcW w:w="4531" w:type="dxa"/>
+            <w:vAlign w:val="center"/>
+          </w:tcPr>
+          <w:p>
+            <w:pPr>
+              <w:jc w:val="center"/>
+            </w:pPr>
+            <w:r>
+              <w:rPr>
+                <w:noProof/>
+              </w:rPr>
+              <w:drawing>
+                <wp:inline distT="0" distB="0" distL="0" distR="0" wp14:anchorId="1D108D20" wp14:editId="24BA5D77">
+                  <wp:extent cx="345963" cy="309720"/>
+                  <wp:effectExtent l="0" t="0" r="0" b="0"/>
+                  <wp:docPr id="39" name="Image 39"/>
+                  <wp:cNvGraphicFramePr>
+                    <a:graphicFrameLocks xmlns:a="http://schemas.openxmlformats.org/drawingml/2006/main" noChangeAspect="1"/>
+                  </wp:cNvGraphicFramePr>
+                  <a:graphic xmlns:a="http://schemas.openxmlformats.org/drawingml/2006/main">
+                    <a:graphicData uri="http://schemas.openxmlformats.org/drawingml/2006/picture">
+                      <pic:pic xmlns:pic="http://schemas.openxmlformats.org/drawingml/2006/picture">
+                        <pic:nvPicPr>
+                          <pic:cNvPr id="0" name="Picture 4"/>
+                          <pic:cNvPicPr>
+                            <a:picLocks noChangeAspect="1" noChangeArrowheads="1"/>
+                          </pic:cNvPicPr>
+                        </pic:nvPicPr>
+                        <pic:blipFill>
+                          <a:blip r:embed="rId5">
+                            <a:extLst>
+                              <a:ext uri="{28A0092B-C50C-407E-A947-70E740481C1C}">
+                                <a14:useLocalDpi xmlns:a14="http://schemas.microsoft.com/office/drawing/2010/main" val="0"/>
+                              </a:ext>
+                            </a:extLst>
+                          </a:blip>
+                          <a:srcRect/>
+                          <a:stretch>
+                            <a:fillRect/>
+                          </a:stretch>
+                        </pic:blipFill>
+                        <pic:spPr bwMode="auto">
+                          <a:xfrm>
+                            <a:off x="0" y="0"/>
+                            <a:ext cx="574379" cy="514208"/>
+                          </a:xfrm>
+                          <a:prstGeom prst="rect">
+                            <a:avLst/>
+                          </a:prstGeom>
+                          <a:noFill/>
+                          <a:ln>
+                            <a:noFill/>
+                          </a:ln>
+                        </pic:spPr>
+                      </pic:pic>
+                    </a:graphicData>
+                  </a:graphic>
+                </wp:inline>
+              </w:drawing>
+            </w:r>
+          </w:p>
+        </w:tc>
+        <w:tc>
+          <w:tcPr>
+            <w:tcW w:w="4531" w:type="dxa"/>
+            <w:vAlign w:val="center"/>
+          </w:tcPr>
+          <w:p>
+            <w:pPr>
+              <w:jc w:val="center"/>
+            </w:pPr>
+            <w:r>
+              <w:t>Package</w:t>
+            </w:r>
+          </w:p>
+        </w:tc>
+      </w:tr>
+      <w:tr>
+        <w:tc>
+          <w:tcPr>
+            <w:tcW w:w="4531" w:type="dxa"/>
+            <w:vAlign w:val="center"/>
+          </w:tcPr>
+          <w:p>
+            <w:pPr>
+              <w:jc w:val="center"/>
+            </w:pPr>
+            <w:r>
+              <w:rPr>
+                <w:noProof/>
+              </w:rPr>
+              <w:drawing>
+                <wp:inline distT="0" distB="0" distL="0" distR="0" wp14:anchorId="56893952" wp14:editId="707F0B2D">
+                  <wp:extent cx="345057" cy="397001"/>
+                  <wp:effectExtent l="0" t="0" r="0" b="3175"/>
+                  <wp:docPr id="40" name="Image 40"/>
+                  <wp:cNvGraphicFramePr>
+                    <a:graphicFrameLocks xmlns:a="http://schemas.openxmlformats.org/drawingml/2006/main" noChangeAspect="1"/>
+                  </wp:cNvGraphicFramePr>
+                  <a:graphic xmlns:a="http://schemas.openxmlformats.org/drawingml/2006/main">
+                    <a:graphicData uri="http://schemas.openxmlformats.org/drawingml/2006/picture">
+                      <pic:pic xmlns:pic="http://schemas.openxmlformats.org/drawingml/2006/picture">
+                        <pic:nvPicPr>
+                          <pic:cNvPr id="0" name="Picture 5"/>
+                          <pic:cNvPicPr>
+                            <a:picLocks noChangeAspect="1" noChangeArrowheads="1"/>
+                          </pic:cNvPicPr>
+                        </pic:nvPicPr>
+                        <pic:blipFill>
+                          <a:blip r:embed="rId6">
+                            <a:extLst>
+                              <a:ext uri="{28A0092B-C50C-407E-A947-70E740481C1C}">
+                                <a14:useLocalDpi xmlns:a14="http://schemas.microsoft.com/office/drawing/2010/main" val="0"/>
+                              </a:ext>
+                            </a:extLst>
+                          </a:blip>
+                          <a:srcRect/>
+                          <a:stretch>
+                            <a:fillRect/>
+                          </a:stretch>
+                        </pic:blipFill>
+                        <pic:spPr bwMode="auto">
+                          <a:xfrm>
+                            <a:off x="0" y="0"/>
+                            <a:ext cx="434705" cy="500145"/>
+                          </a:xfrm>
+                          <a:prstGeom prst="rect">
+                            <a:avLst/>
+                          </a:prstGeom>
+                          <a:noFill/>
+                          <a:ln>
+                            <a:noFill/>
+                          </a:ln>
+                        </pic:spPr>
+                      </pic:pic>
+                    </a:graphicData>
+                  </a:graphic>
+                </wp:inline>
+              </w:drawing>
+            </w:r>
+          </w:p>
+        </w:tc>
+        <w:tc>
+          <w:tcPr>
+            <w:tcW w:w="4531" w:type="dxa"/>
+            <w:vAlign w:val="center"/>
+          </w:tcPr>
+          <w:p>
+            <w:pPr>
+              <w:jc w:val="center"/>
+            </w:pPr>
+            <w:r>
+              <w:t>Classe</w:t>
+            </w:r>
+          </w:p>
+        </w:tc>
+      </w:tr>
+      <w:tr>
+        <w:tc>
+          <w:tcPr>
+            <w:tcW w:w="4531" w:type="dxa"/>
+            <w:vAlign w:val="center"/>
+          </w:tcPr>
+          <w:p>
+            <w:pPr>
+              <w:jc w:val="center"/>
+            </w:pPr>
+            <w:r>
+              <w:rPr>
+                <w:noProof/>
+              </w:rPr>
+              <w:drawing>
+                <wp:inline distT="0" distB="0" distL="0" distR="0" wp14:anchorId="3E7F34B4" wp14:editId="412C2217">
+                  <wp:extent cx="344805" cy="341491"/>
+                  <wp:effectExtent l="0" t="0" r="0" b="1905"/>
+                  <wp:docPr id="41" name="Image 41"/>
+                  <wp:cNvGraphicFramePr>
+                    <a:graphicFrameLocks xmlns:a="http://schemas.openxmlformats.org/drawingml/2006/main" noChangeAspect="1"/>
+                  </wp:cNvGraphicFramePr>
+                  <a:graphic xmlns:a="http://schemas.openxmlformats.org/drawingml/2006/main">
+                    <a:graphicData uri="http://schemas.openxmlformats.org/drawingml/2006/picture">
+                      <pic:pic xmlns:pic="http://schemas.openxmlformats.org/drawingml/2006/picture">
+                        <pic:nvPicPr>
+                          <pic:cNvPr id="0" name="Picture 6"/>
+                          <pic:cNvPicPr>
+                            <a:picLocks noChangeAspect="1" noChangeArrowheads="1"/>
+                          </pic:cNvPicPr>
+                        </pic:nvPicPr>
+                        <pic:blipFill>
+                          <a:blip r:embed="rId7" cstate="print">
+                            <a:extLst>
+                              <a:ext uri="{28A0092B-C50C-407E-A947-70E740481C1C}">
+                                <a14:useLocalDpi xmlns:a14="http://schemas.microsoft.com/office/drawing/2010/main" val="0"/>
+                              </a:ext>
+                            </a:extLst>
+                          </a:blip>
+                          <a:srcRect/>
+                          <a:stretch>
+                            <a:fillRect/>
+                          </a:stretch>
+                        </pic:blipFill>
+                        <pic:spPr bwMode="auto">
+                          <a:xfrm>
+                            <a:off x="0" y="0"/>
+                            <a:ext cx="415851" cy="411854"/>
+                          </a:xfrm>
+                          <a:prstGeom prst="rect">
+                            <a:avLst/>
+                          </a:prstGeom>
+                          <a:noFill/>
+                          <a:ln>
+                            <a:noFill/>
+                          </a:ln>
+                        </pic:spPr>
+                      </pic:pic>
+                    </a:graphicData>
+                  </a:graphic>
+                </wp:inline>
+              </w:drawing>
+            </w:r>
+          </w:p>
+        </w:tc>
+        <w:tc>
+          <w:tcPr>
+            <w:tcW w:w="4531" w:type="dxa"/>
+            <w:vAlign w:val="center"/>
+          </w:tcPr>
+          <w:p>
+            <w:pPr>
+              <w:jc w:val="center"/>
+            </w:pPr>
+            <w:r>
+              <w:t>Attributs</w:t>
+            </w:r>
+          </w:p>
+        </w:tc>
+      </w:tr>
+      <w:tr>
+        <w:tc>
+          <w:tcPr>
+            <w:tcW w:w="4531" w:type="dxa"/>
+            <w:vAlign w:val="center"/>
+          </w:tcPr>
+          <w:p>
+            <w:pPr>
+              <w:jc w:val="center"/>
+            </w:pPr>
+            <w:r>
+              <w:rPr>
+                <w:noProof/>
+              </w:rPr>
+              <w:drawing>
+                <wp:inline distT="0" distB="0" distL="0" distR="0" wp14:anchorId="490DB834" wp14:editId="2A1B31B4">
+                  <wp:extent cx="346716" cy="327804"/>
+                  <wp:effectExtent l="0" t="0" r="0" b="0"/>
+                  <wp:docPr id="42" name="Image 42"/>
+                  <wp:cNvGraphicFramePr>
+                    <a:graphicFrameLocks xmlns:a="http://schemas.openxmlformats.org/drawingml/2006/main" noChangeAspect="1"/>
+                  </wp:cNvGraphicFramePr>
+                  <a:graphic xmlns:a="http://schemas.openxmlformats.org/drawingml/2006/main">
+                    <a:graphicData uri="http://schemas.openxmlformats.org/drawingml/2006/picture">
+                      <pic:pic xmlns:pic="http://schemas.openxmlformats.org/drawingml/2006/picture">
+                        <pic:nvPicPr>
+                          <pic:cNvPr id="0" name="Picture 7"/>
+                          <pic:cNvPicPr>
+                            <a:picLocks noChangeAspect="1" noChangeArrowheads="1"/>
+                          </pic:cNvPicPr>
+                        </pic:nvPicPr>
+                        <pic:blipFill>
+                          <a:blip r:embed="rId8" cstate="print">
+                            <a:extLst>
+                              <a:ext uri="{28A0092B-C50C-407E-A947-70E740481C1C}">
+                                <a14:useLocalDpi xmlns:a14="http://schemas.microsoft.com/office/drawing/2010/main" val="0"/>
+                              </a:ext>
+                            </a:extLst>
+                          </a:blip>
+                          <a:srcRect/>
+                          <a:stretch>
+                            <a:fillRect/>
+                          </a:stretch>
+                        </pic:blipFill>
+                        <pic:spPr bwMode="auto">
+                          <a:xfrm>
+                            <a:off x="0" y="0"/>
+                            <a:ext cx="373296" cy="352934"/>
+                          </a:xfrm>
+                          <a:prstGeom prst="rect">
+                            <a:avLst/>
+                          </a:prstGeom>
+                          <a:noFill/>
+                          <a:ln>
+                            <a:noFill/>
+                          </a:ln>
+                        </pic:spPr>
+                      </pic:pic>
+                    </a:graphicData>
+                  </a:graphic>
+                </wp:inline>
+              </w:drawing>
+            </w:r>
+          </w:p>
+        </w:tc>
+        <w:tc>
+          <w:tcPr>
+            <w:tcW w:w="4531" w:type="dxa"/>
+            <w:vAlign w:val="center"/>
+          </w:tcPr>
+          <w:p>
+            <w:pPr>
+              <w:jc w:val="center"/>
+            </w:pPr>
+            <w:r>
+              <w:t>Méthode</w:t>
+            </w:r>
+          </w:p>
+        </w:tc>
+      </w:tr>
+      <w:tr>
+        <w:tc>
+          <w:tcPr>
+            <w:tcW w:w="4531" w:type="dxa"/>
+            <w:vAlign w:val="center"/>
+          </w:tcPr>
+          <w:p>
+            <w:pPr>
+              <w:jc w:val="center"/>
+            </w:pPr>
+            <w:r>
+              <w:rPr>
+                <w:noProof/>
+              </w:rPr>
+              <w:drawing>
+                <wp:inline distT="0" distB="0" distL="0" distR="0" wp14:anchorId="16003553" wp14:editId="77FAA5FC">
+                  <wp:extent cx="346710" cy="441776"/>
+                  <wp:effectExtent l="0" t="0" r="0" b="0"/>
+                  <wp:docPr id="43" name="Image 43"/>
+                  <wp:cNvGraphicFramePr>
+                    <a:graphicFrameLocks xmlns:a="http://schemas.openxmlformats.org/drawingml/2006/main" noChangeAspect="1"/>
+                  </wp:cNvGraphicFramePr>
+                  <a:graphic xmlns:a="http://schemas.openxmlformats.org/drawingml/2006/main">
+                    <a:graphicData uri="http://schemas.openxmlformats.org/drawingml/2006/picture">
+                      <pic:pic xmlns:pic="http://schemas.openxmlformats.org/drawingml/2006/picture">
+                        <pic:nvPicPr>
+                          <pic:cNvPr id="0" name="Picture 8"/>
+                          <pic:cNvPicPr>
+                            <a:picLocks noChangeAspect="1" noChangeArrowheads="1"/>
+                          </pic:cNvPicPr>
+                        </pic:nvPicPr>
+                        <pic:blipFill>
+                          <a:blip r:embed="rId9">
+                            <a:extLst>
+                              <a:ext uri="{28A0092B-C50C-407E-A947-70E740481C1C}">
+                                <a14:useLocalDpi xmlns:a14="http://schemas.microsoft.com/office/drawing/2010/main" val="0"/>
+                              </a:ext>
+                            </a:extLst>
+                          </a:blip>
+                          <a:srcRect/>
+                          <a:stretch>
+                            <a:fillRect/>
+                          </a:stretch>
+                        </pic:blipFill>
+                        <pic:spPr bwMode="auto">
+                          <a:xfrm>
+                            <a:off x="0" y="0"/>
+                            <a:ext cx="382546" cy="487438"/>
+                          </a:xfrm>
+                          <a:prstGeom prst="rect">
+                            <a:avLst/>
+                          </a:prstGeom>
+                          <a:noFill/>
+                          <a:ln>
+                            <a:noFill/>
+                          </a:ln>
+                        </pic:spPr>
+                      </pic:pic>
+                    </a:graphicData>
+                  </a:graphic>
+                </wp:inline>
+              </w:drawing>
+            </w:r>
+          </w:p>
+        </w:tc>
+        <w:tc>
+          <w:tcPr>
+            <w:tcW w:w="4531" w:type="dxa"/>
+            <w:vAlign w:val="center"/>
+          </w:tcPr>
+          <w:p>
+            <w:pPr>
+              <w:jc w:val="center"/>
+            </w:pPr>
+            <w:r>
+              <w:t>Privé</w:t>
+            </w:r>
+          </w:p>
+        </w:tc>
+      </w:tr>
+      <w:tr>
+        <w:tc>
+          <w:tcPr>
+            <w:tcW w:w="4531" w:type="dxa"/>
+            <w:vAlign w:val="center"/>
+          </w:tcPr>
+          <w:p>
+            <w:pPr>
+              <w:jc w:val="center"/>
+            </w:pPr>
+            <w:r>
+              <w:rPr>
+                <w:noProof/>
+              </w:rPr>
+              <w:drawing>
+                <wp:inline distT="0" distB="0" distL="0" distR="0" wp14:anchorId="0CF9B75A" wp14:editId="4686D917">
+                  <wp:extent cx="344805" cy="335964"/>
+                  <wp:effectExtent l="0" t="0" r="0" b="6985"/>
+                  <wp:docPr id="44" name="Image 44"/>
+                  <wp:cNvGraphicFramePr>
+                    <a:graphicFrameLocks xmlns:a="http://schemas.openxmlformats.org/drawingml/2006/main" noChangeAspect="1"/>
+                  </wp:cNvGraphicFramePr>
+                  <a:graphic xmlns:a="http://schemas.openxmlformats.org/drawingml/2006/main">
+                    <a:graphicData uri="http://schemas.openxmlformats.org/drawingml/2006/picture">
+                      <pic:pic xmlns:pic="http://schemas.openxmlformats.org/drawingml/2006/picture">
+                        <pic:nvPicPr>
+                          <pic:cNvPr id="0" name="Picture 9"/>
+                          <pic:cNvPicPr>
+                            <a:picLocks noChangeAspect="1" noChangeArrowheads="1"/>
+                          </pic:cNvPicPr>
+                        </pic:nvPicPr>
+                        <pic:blipFill>
+                          <a:blip r:embed="rId10">
+                            <a:extLst>
+                              <a:ext uri="{28A0092B-C50C-407E-A947-70E740481C1C}">
+                                <a14:useLocalDpi xmlns:a14="http://schemas.microsoft.com/office/drawing/2010/main" val="0"/>
+                              </a:ext>
+                            </a:extLst>
+                          </a:blip>
+                          <a:srcRect/>
+                          <a:stretch>
+                            <a:fillRect/>
+                          </a:stretch>
+                        </pic:blipFill>
+                        <pic:spPr bwMode="auto">
+                          <a:xfrm>
+                            <a:off x="0" y="0"/>
+                            <a:ext cx="355981" cy="346854"/>
+                          </a:xfrm>
+                          <a:prstGeom prst="rect">
+                            <a:avLst/>
+                          </a:prstGeom>
+                          <a:noFill/>
+                          <a:ln>
+                            <a:noFill/>
+                          </a:ln>
+                        </pic:spPr>
+                      </pic:pic>
+                    </a:graphicData>
+                  </a:graphic>
+                </wp:inline>
+              </w:drawing>
+            </w:r>
+          </w:p>
+        </w:tc>
+        <w:tc>
+          <w:tcPr>
+            <w:tcW w:w="4531" w:type="dxa"/>
+            <w:vAlign w:val="center"/>
+          </w:tcPr>
+          <w:p>
+            <w:pPr>
+              <w:jc w:val="center"/>
+            </w:pPr>
+            <w:r>
+              <w:t>Public</w:t>
+            </w:r>
+          </w:p>
+        </w:tc>
+      </w:tr>
+    </w:tbl>
+    <w:p/>
+    <w:p/>
+    <w:p>
+      <w:r>
         <w:rPr>
           <w:noProof/>
         </w:rPr>
+        <w:lastRenderedPageBreak/>
         <w:drawing>
           <wp:inline distT="0" distB="0" distL="0" distR="0" wp14:anchorId="21D35380" wp14:editId="598154F9">
             <wp:extent cx="5756275" cy="6758305"/>
@@ -4506,7 +5005,7 @@
                     </pic:cNvPicPr>
                   </pic:nvPicPr>
                   <pic:blipFill>
-                    <a:blip r:embed="rId5">
+                    <a:blip r:embed="rId11">
                       <a:extLst>
                         <a:ext uri="{28A0092B-C50C-407E-A947-70E740481C1C}">
                           <a14:useLocalDpi xmlns:a14="http://schemas.microsoft.com/office/drawing/2010/main" val="0"/>
@@ -4562,7 +5061,7 @@
                     </pic:cNvPicPr>
                   </pic:nvPicPr>
                   <pic:blipFill>
-                    <a:blip r:embed="rId6">
+                    <a:blip r:embed="rId12">
                       <a:extLst>
                         <a:ext uri="{28A0092B-C50C-407E-A947-70E740481C1C}">
                           <a14:useLocalDpi xmlns:a14="http://schemas.microsoft.com/office/drawing/2010/main" val="0"/>
@@ -4634,7 +5133,7 @@
                     </pic:cNvPicPr>
                   </pic:nvPicPr>
                   <pic:blipFill>
-                    <a:blip r:embed="rId7">
+                    <a:blip r:embed="rId13">
                       <a:extLst>
                         <a:ext uri="{28A0092B-C50C-407E-A947-70E740481C1C}">
                           <a14:useLocalDpi xmlns:a14="http://schemas.microsoft.com/office/drawing/2010/main" val="0"/>
@@ -4706,7 +5205,7 @@
                     </pic:cNvPicPr>
                   </pic:nvPicPr>
                   <pic:blipFill>
-                    <a:blip r:embed="rId8">
+                    <a:blip r:embed="rId14">
                       <a:extLst>
                         <a:ext uri="{28A0092B-C50C-407E-A947-70E740481C1C}">
                           <a14:useLocalDpi xmlns:a14="http://schemas.microsoft.com/office/drawing/2010/main" val="0"/>
@@ -4778,7 +5277,7 @@
                     </pic:cNvPicPr>
                   </pic:nvPicPr>
                   <pic:blipFill>
-                    <a:blip r:embed="rId9" cstate="print">
+                    <a:blip r:embed="rId15" cstate="print">
                       <a:extLst>
                         <a:ext uri="{28A0092B-C50C-407E-A947-70E740481C1C}">
                           <a14:useLocalDpi xmlns:a14="http://schemas.microsoft.com/office/drawing/2010/main" val="0"/>
@@ -5307,6 +5806,25 @@
       <w:szCs w:val="32"/>
     </w:rPr>
   </w:style>
+  <w:style w:type="table" w:styleId="Grilledutableau">
+    <w:name w:val="Table Grid"/>
+    <w:basedOn w:val="TableauNormal"/>
+    <w:uiPriority w:val="39"/>
+    <w:rsid w:val="00345343"/>
+    <w:pPr>
+      <w:spacing w:after="0" w:line="240" w:lineRule="auto"/>
+    </w:pPr>
+    <w:tblPr>
+      <w:tblBorders>
+        <w:top w:val="single" w:sz="4" w:space="0" w:color="auto"/>
+        <w:left w:val="single" w:sz="4" w:space="0" w:color="auto"/>
+        <w:bottom w:val="single" w:sz="4" w:space="0" w:color="auto"/>
+        <w:right w:val="single" w:sz="4" w:space="0" w:color="auto"/>
+        <w:insideH w:val="single" w:sz="4" w:space="0" w:color="auto"/>
+        <w:insideV w:val="single" w:sz="4" w:space="0" w:color="auto"/>
+      </w:tblBorders>
+    </w:tblPr>
+  </w:style>
 </w:styles>
 </file>
 

</xml_diff>

<commit_message>
description technique package + classe principale [Word]
</commit_message>
<xml_diff>
--- a/Rapport_JAVA.docx
+++ b/Rapport_JAVA.docx
@@ -4508,15 +4508,27 @@
         <w:t xml:space="preserve"> </w:t>
       </w:r>
     </w:p>
+    <w:p/>
     <w:p>
       <w:pPr>
         <w:pStyle w:val="Titre1"/>
       </w:pPr>
       <w:r>
-        <w:t xml:space="preserve">Diagramme de classe : </w:t>
+        <w:t>Diagramme de classe </w:t>
+      </w:r>
+      <w:r>
+        <w:t>et conception technique</w:t>
+      </w:r>
+      <w:r>
+        <w:t xml:space="preserve"> </w:t>
       </w:r>
     </w:p>
     <w:p/>
+    <w:p>
+      <w:r>
+        <w:t>Les diagrammes de classes ci-dessous présentent l’organisation de nos classes JAVA en fonction des différents packages que nous avons créés.</w:t>
+      </w:r>
+    </w:p>
     <w:p>
       <w:r>
         <w:t>Légende :</w:t>
@@ -5022,10 +5034,10 @@
         </w:rPr>
         <w:lastRenderedPageBreak/>
         <w:drawing>
-          <wp:inline distT="0" distB="0" distL="0" distR="0" wp14:anchorId="21D35380" wp14:editId="598154F9">
-            <wp:extent cx="5756275" cy="6758305"/>
-            <wp:effectExtent l="0" t="0" r="0" b="4445"/>
-            <wp:docPr id="11" name="Image 11"/>
+          <wp:inline distT="0" distB="0" distL="0" distR="0" wp14:anchorId="0A481E5A" wp14:editId="0C7DDCE1">
+            <wp:extent cx="5753735" cy="3558540"/>
+            <wp:effectExtent l="0" t="0" r="0" b="3810"/>
+            <wp:docPr id="37" name="Image 37"/>
             <wp:cNvGraphicFramePr>
               <a:graphicFrameLocks xmlns:a="http://schemas.openxmlformats.org/drawingml/2006/main" noChangeAspect="1"/>
             </wp:cNvGraphicFramePr>
@@ -5054,7 +5066,7 @@
                   <pic:spPr bwMode="auto">
                     <a:xfrm>
                       <a:off x="0" y="0"/>
-                      <a:ext cx="5756275" cy="6758305"/>
+                      <a:ext cx="5753735" cy="3558540"/>
                     </a:xfrm>
                     <a:prstGeom prst="rect">
                       <a:avLst/>
@@ -5069,6 +5081,67 @@
             </a:graphic>
           </wp:inline>
         </w:drawing>
+      </w:r>
+    </w:p>
+    <w:p>
+      <w:r>
+        <w:t>Nous avons organisé nos classes en quatre packages. Le package phase contient toutes les classes permettant le déroulement du jeu. Le package fenetre regroupe les classes d’interface graphique. Le package joueur regroupe les classes définissant un joueur unique et l’ensemble des joueurs présents. Enfin, le package question regroupe les classes structurant les questions et la liste des questions disponibles.</w:t>
+      </w:r>
+    </w:p>
+    <w:p>
+      <w:r>
+        <w:t>En plus de nos quatre packages, quatre classes appartiennent au package général du projet, à savoir :</w:t>
+      </w:r>
+    </w:p>
+    <w:p>
+      <w:r>
+        <w:t>- la classe main, point d’entrée, du programme lance simplement l’affichage du menu principal.</w:t>
+      </w:r>
+    </w:p>
+    <w:p>
+      <w:r>
+        <w:t xml:space="preserve">- le classe chronomètre est un thread associé à chaque question de chaque joueur. Elle permet de récupérer le temps que le joueur a mit pour répondre à la question. Afin de limiter le temps processeur du thread et d’améliorer la précision </w:t>
+      </w:r>
+      <w:r>
+        <w:t>des calculs</w:t>
+      </w:r>
+      <w:r>
+        <w:t xml:space="preserve">, celui-ci réalise la différence de temps écoulé entre le moment où il est créé </w:t>
+      </w:r>
+      <w:r>
+        <w:t xml:space="preserve">et </w:t>
+      </w:r>
+      <w:r>
+        <w:t xml:space="preserve">un </w:t>
+      </w:r>
+      <w:r>
+        <w:t>instant t</w:t>
+      </w:r>
+      <w:r>
+        <w:t xml:space="preserve"> tant que le joueur n’a pas répondu</w:t>
+      </w:r>
+      <w:r>
+        <w:t xml:space="preserve">. Le calcul </w:t>
+      </w:r>
+      <w:r>
+        <w:t xml:space="preserve">ne </w:t>
+      </w:r>
+      <w:r>
+        <w:t>s’effectue que toute les 10ms mais ce temps étant extrêmement court, la différence n’est pas notable pour un joueur.</w:t>
+      </w:r>
+    </w:p>
+    <w:p>
+      <w:pPr>
+        <w:rPr>
+          <w:sz w:val="12"/>
+          <w:szCs w:val="12"/>
+        </w:rPr>
+      </w:pPr>
+      <w:r>
+        <w:t xml:space="preserve">- la classe thème stocke les 10 thèmes retenus pour les questions du jeu. </w:t>
+      </w:r>
+      <w:r>
+        <w:t>Elle permet ensuite de sélectionner, modifier ou récupérer un nombre N de thème.</w:t>
       </w:r>
     </w:p>
     <w:p>
@@ -5341,6 +5414,56 @@
             </a:graphic>
           </wp:inline>
         </w:drawing>
+      </w:r>
+    </w:p>
+    <w:p>
+      <w:pPr>
+        <w:rPr>
+          <w:rFonts w:ascii="Arial" w:hAnsi="Arial" w:cs="Arial"/>
+          <w:b/>
+          <w:bCs/>
+          <w:color w:val="4472C4" w:themeColor="accent1"/>
+          <w:sz w:val="40"/>
+          <w:szCs w:val="40"/>
+        </w:rPr>
+      </w:pPr>
+      <w:r>
+        <w:rPr>
+          <w:rFonts w:ascii="Arial" w:hAnsi="Arial" w:cs="Arial"/>
+          <w:b/>
+          <w:bCs/>
+          <w:color w:val="4472C4" w:themeColor="accent1"/>
+          <w:sz w:val="40"/>
+          <w:szCs w:val="40"/>
+        </w:rPr>
+        <w:br w:type="page"/>
+      </w:r>
+    </w:p>
+    <w:p>
+      <w:pPr>
+        <w:pStyle w:val="Titre1"/>
+      </w:pPr>
+      <w:r>
+        <w:lastRenderedPageBreak/>
+        <w:t>Scénario d’utilisation :</w:t>
+      </w:r>
+    </w:p>
+    <w:p/>
+    <w:p>
+      <w:pPr>
+        <w:pStyle w:val="Titre1"/>
+      </w:pPr>
+      <w:r>
+        <w:t>Annexe :</w:t>
+      </w:r>
+    </w:p>
+    <w:p/>
+    <w:p>
+      <w:r>
+        <w:t xml:space="preserve">Lien du dépôt GITHUB : </w:t>
+      </w:r>
+      <w:r>
+        <w:t>https://github.com/vincentdbs/ProjetL3Java</w:t>
       </w:r>
     </w:p>
     <w:sectPr>

</xml_diff>

<commit_message>
description technique package + joueur [Word]
</commit_message>
<xml_diff>
--- a/Rapport_JAVA.docx
+++ b/Rapport_JAVA.docx
@@ -5100,7 +5100,13 @@
     </w:p>
     <w:p>
       <w:r>
-        <w:t xml:space="preserve">- le classe chronomètre est un thread associé à chaque question de chaque joueur. Elle permet de récupérer le temps que le joueur a mit pour répondre à la question. Afin de limiter le temps processeur du thread et d’améliorer la précision </w:t>
+        <w:t xml:space="preserve">- le classe chronomètre est un thread associé à chaque question de chaque joueur. Elle permet de récupérer le temps que le joueur a </w:t>
+      </w:r>
+      <w:r>
+        <w:t>mis</w:t>
+      </w:r>
+      <w:r>
+        <w:t xml:space="preserve"> pour répondre à la question. Afin de limiter le temps processeur du thread et d’améliorer la précision </w:t>
       </w:r>
       <w:r>
         <w:t>des calculs</w:t>
@@ -5121,7 +5127,13 @@
         <w:t xml:space="preserve"> tant que le joueur n’a pas répondu</w:t>
       </w:r>
       <w:r>
-        <w:t xml:space="preserve">. Le calcul </w:t>
+        <w:t xml:space="preserve">. </w:t>
+      </w:r>
+      <w:r>
+        <w:t xml:space="preserve">Le temps calculé est en millisecondes. Il est ensuite converti en millisecondes, secondes, minutes, heures. </w:t>
+      </w:r>
+      <w:r>
+        <w:t xml:space="preserve">Le calcul </w:t>
       </w:r>
       <w:r>
         <w:t xml:space="preserve">ne </w:t>
@@ -5131,12 +5143,6 @@
       </w:r>
     </w:p>
     <w:p>
-      <w:pPr>
-        <w:rPr>
-          <w:sz w:val="12"/>
-          <w:szCs w:val="12"/>
-        </w:rPr>
-      </w:pPr>
       <w:r>
         <w:t xml:space="preserve">- la classe thème stocke les 10 thèmes retenus pour les questions du jeu. </w:t>
       </w:r>
@@ -5146,15 +5152,26 @@
     </w:p>
     <w:p>
       <w:r>
+        <w:t>- la classe Tools est une classe contenant exclusivement des méthodes static permettant de simplifier le traitement de certaines actions communes à plusieurs classes. En effet, la généricité et l’implémentation d’interface ayant été préféré</w:t>
+      </w:r>
+      <w:r>
+        <w:t>es</w:t>
+      </w:r>
+      <w:r>
+        <w:t xml:space="preserve"> à l’héritage, certaines méthodes aurait dues être copier-coller d’une classe à l’autre. Cette classe n’ayant pas pour vocation à être instanciée, elle est définie avec le mot-clé final et son constructeur est privé.</w:t>
+      </w:r>
+    </w:p>
+    <w:p>
+      <w:r>
         <w:rPr>
           <w:noProof/>
         </w:rPr>
         <w:lastRenderedPageBreak/>
         <w:drawing>
-          <wp:inline distT="0" distB="0" distL="0" distR="0" wp14:anchorId="1052B964" wp14:editId="11F88E72">
-            <wp:extent cx="5758180" cy="5408930"/>
-            <wp:effectExtent l="0" t="0" r="0" b="1270"/>
-            <wp:docPr id="33" name="Image 33"/>
+          <wp:inline distT="0" distB="0" distL="0" distR="0" wp14:anchorId="69919BF9" wp14:editId="38DD9759">
+            <wp:extent cx="5610225" cy="5038725"/>
+            <wp:effectExtent l="0" t="0" r="9525" b="9525"/>
+            <wp:docPr id="11" name="Image 11"/>
             <wp:cNvGraphicFramePr>
               <a:graphicFrameLocks xmlns:a="http://schemas.openxmlformats.org/drawingml/2006/main" noChangeAspect="1"/>
             </wp:cNvGraphicFramePr>
@@ -5162,7 +5179,7 @@
               <a:graphicData uri="http://schemas.openxmlformats.org/drawingml/2006/picture">
                 <pic:pic xmlns:pic="http://schemas.openxmlformats.org/drawingml/2006/picture">
                   <pic:nvPicPr>
-                    <pic:cNvPr id="0" name="Picture 3"/>
+                    <pic:cNvPr id="0" name="Picture 2"/>
                     <pic:cNvPicPr>
                       <a:picLocks noChangeAspect="1" noChangeArrowheads="1"/>
                     </pic:cNvPicPr>
@@ -5183,7 +5200,7 @@
                   <pic:spPr bwMode="auto">
                     <a:xfrm>
                       <a:off x="0" y="0"/>
-                      <a:ext cx="5758180" cy="5408930"/>
+                      <a:ext cx="5610225" cy="5038725"/>
                     </a:xfrm>
                     <a:prstGeom prst="rect">
                       <a:avLst/>
@@ -5198,6 +5215,11 @@
             </a:graphic>
           </wp:inline>
         </w:drawing>
+      </w:r>
+    </w:p>
+    <w:p>
+      <w:r>
+        <w:t>Les joueurs sont, avec les questions, les éléments centraux du jeu. Chaque joueur est caractérisé par son numéro (commence à 100 et est incrémenter de 10 en 10 à chaque nouveau joueur à l’aide d’un attribut static), son état, son score et son nom. Ses attributs sont récupérables grâce à des « getter ». L’ensemble des joueurs est stocké dans un vecteur (la classe vector est pourtant obsolète depuis l’implémentation des ArrayList) de taille 20. Chaque joueur aura pour nom une lettre de l’alphabet allant de A à T.</w:t>
       </w:r>
     </w:p>
     <w:p>
@@ -5876,6 +5898,10 @@
   <w:style w:type="paragraph" w:default="1" w:styleId="Normal">
     <w:name w:val="Normal"/>
     <w:qFormat/>
+    <w:rsid w:val="00C524CC"/>
+    <w:pPr>
+      <w:jc w:val="both"/>
+    </w:pPr>
   </w:style>
   <w:style w:type="paragraph" w:styleId="Titre1">
     <w:name w:val="heading 1"/>

</xml_diff>

<commit_message>
word + correction en cas d'erreur de deserialization
</commit_message>
<xml_diff>
--- a/Rapport_JAVA.docx
+++ b/Rapport_JAVA.docx
@@ -1,6 +1,6 @@
 
 <file path=word/document.xml><?xml version="1.0" encoding="utf-8"?>
-<w:document xmlns:wpc="http://schemas.microsoft.com/office/word/2010/wordprocessingCanvas" xmlns:cx="http://schemas.microsoft.com/office/drawing/2014/chartex" xmlns:cx1="http://schemas.microsoft.com/office/drawing/2015/9/8/chartex" xmlns:cx2="http://schemas.microsoft.com/office/drawing/2015/10/21/chartex" xmlns:cx3="http://schemas.microsoft.com/office/drawing/2016/5/9/chartex" xmlns:cx4="http://schemas.microsoft.com/office/drawing/2016/5/10/chartex" xmlns:cx5="http://schemas.microsoft.com/office/drawing/2016/5/11/chartex" xmlns:cx6="http://schemas.microsoft.com/office/drawing/2016/5/12/chartex" xmlns:cx7="http://schemas.microsoft.com/office/drawing/2016/5/13/chartex" xmlns:cx8="http://schemas.microsoft.com/office/drawing/2016/5/14/chartex" xmlns:mc="http://schemas.openxmlformats.org/markup-compatibility/2006" xmlns:aink="http://schemas.microsoft.com/office/drawing/2016/ink" xmlns:am3d="http://schemas.microsoft.com/office/drawing/2017/model3d" xmlns:o="urn:schemas-microsoft-com:office:office" xmlns:r="http://schemas.openxmlformats.org/officeDocument/2006/relationships" xmlns:m="http://schemas.openxmlformats.org/officeDocument/2006/math" xmlns:v="urn:schemas-microsoft-com:vml" xmlns:wp14="http://schemas.microsoft.com/office/word/2010/wordprocessingDrawing" xmlns:wp="http://schemas.openxmlformats.org/drawingml/2006/wordprocessingDrawing" xmlns:w10="urn:schemas-microsoft-com:office:word" xmlns:w="http://schemas.openxmlformats.org/wordprocessingml/2006/main" xmlns:w14="http://schemas.microsoft.com/office/word/2010/wordml" xmlns:w15="http://schemas.microsoft.com/office/word/2012/wordml" xmlns:w16cid="http://schemas.microsoft.com/office/word/2016/wordml/cid" xmlns:w16se="http://schemas.microsoft.com/office/word/2015/wordml/symex" xmlns:wpg="http://schemas.microsoft.com/office/word/2010/wordprocessingGroup" xmlns:wpi="http://schemas.microsoft.com/office/word/2010/wordprocessingInk" xmlns:wne="http://schemas.microsoft.com/office/word/2006/wordml" xmlns:wps="http://schemas.microsoft.com/office/word/2010/wordprocessingShape" mc:Ignorable="w14 w15 w16se w16cid wp14">
+<w:document xmlns:wpc="http://schemas.microsoft.com/office/word/2010/wordprocessingCanvas" xmlns:cx="http://schemas.microsoft.com/office/drawing/2014/chartex" xmlns:cx1="http://schemas.microsoft.com/office/drawing/2015/9/8/chartex" xmlns:cx2="http://schemas.microsoft.com/office/drawing/2015/10/21/chartex" xmlns:cx3="http://schemas.microsoft.com/office/drawing/2016/5/9/chartex" xmlns:cx4="http://schemas.microsoft.com/office/drawing/2016/5/10/chartex" xmlns:cx5="http://schemas.microsoft.com/office/drawing/2016/5/11/chartex" xmlns:cx6="http://schemas.microsoft.com/office/drawing/2016/5/12/chartex" xmlns:cx7="http://schemas.microsoft.com/office/drawing/2016/5/13/chartex" xmlns:cx8="http://schemas.microsoft.com/office/drawing/2016/5/14/chartex" xmlns:mc="http://schemas.openxmlformats.org/markup-compatibility/2006" xmlns:aink="http://schemas.microsoft.com/office/drawing/2016/ink" xmlns:am3d="http://schemas.microsoft.com/office/drawing/2017/model3d" xmlns:o="urn:schemas-microsoft-com:office:office" xmlns:r="http://schemas.openxmlformats.org/officeDocument/2006/relationships" xmlns:m="http://schemas.openxmlformats.org/officeDocument/2006/math" xmlns:v="urn:schemas-microsoft-com:vml" xmlns:wp14="http://schemas.microsoft.com/office/word/2010/wordprocessingDrawing" xmlns:wp="http://schemas.openxmlformats.org/drawingml/2006/wordprocessingDrawing" xmlns:w10="urn:schemas-microsoft-com:office:word" xmlns:w="http://schemas.openxmlformats.org/wordprocessingml/2006/main" xmlns:w14="http://schemas.microsoft.com/office/word/2010/wordml" xmlns:w15="http://schemas.microsoft.com/office/word/2012/wordml" xmlns:w16cex="http://schemas.microsoft.com/office/word/2018/wordml/cex" xmlns:w16cid="http://schemas.microsoft.com/office/word/2016/wordml/cid" xmlns:w16="http://schemas.microsoft.com/office/word/2018/wordml" xmlns:w16se="http://schemas.microsoft.com/office/word/2015/wordml/symex" xmlns:wpg="http://schemas.microsoft.com/office/word/2010/wordprocessingGroup" xmlns:wpi="http://schemas.microsoft.com/office/word/2010/wordprocessingInk" xmlns:wne="http://schemas.microsoft.com/office/word/2006/wordml" xmlns:wps="http://schemas.microsoft.com/office/word/2010/wordprocessingShape" mc:Ignorable="w14 w15 w16se w16cid w16 w16cex wp14">
   <w:body>
     <w:sdt>
       <w:sdtPr>
@@ -4477,7 +4477,25 @@
     <w:p/>
     <w:p>
       <w:r>
-        <w:t>Le but de ce projet est de créer une application d’un jeu de quizz entre 4 participants. Les quatre participants vont répondre chacun leur tour à une question et seront chronométrés. Les questions pourront être de trois types :</w:t>
+        <w:t xml:space="preserve">Le but de ce projet est de créer une application d’un jeu de quizz entre 4 participants. Les quatre </w:t>
+      </w:r>
+      <w:r>
+        <w:t>joueurs</w:t>
+      </w:r>
+      <w:r>
+        <w:t xml:space="preserve"> vont répondre chacun </w:t>
+      </w:r>
+      <w:r>
+        <w:t xml:space="preserve">à </w:t>
+      </w:r>
+      <w:r>
+        <w:t xml:space="preserve">leur tour à une question et </w:t>
+      </w:r>
+      <w:r>
+        <w:t xml:space="preserve">ils </w:t>
+      </w:r>
+      <w:r>
+        <w:t>seront chronométrés. Les questions pourront être de trois types :</w:t>
       </w:r>
     </w:p>
     <w:p>
@@ -5119,7 +5137,19 @@
     </w:p>
     <w:p>
       <w:r>
-        <w:t>- la classe main, point d’entrée, du programme lance simplement l’affichage du menu principal.</w:t>
+        <w:t>- la classe main, point d’entrée</w:t>
+      </w:r>
+      <w:r>
+        <w:t xml:space="preserve"> </w:t>
+      </w:r>
+      <w:r>
+        <w:t>du programme</w:t>
+      </w:r>
+      <w:r>
+        <w:t>,</w:t>
+      </w:r>
+      <w:r>
+        <w:t xml:space="preserve"> lance simplement l’affichage du menu principal.</w:t>
       </w:r>
     </w:p>
     <w:p>
@@ -5403,7 +5433,21 @@
       </w:r>
       <w:proofErr w:type="spellEnd"/>
       <w:r>
-        <w:t xml:space="preserve"> et plus précisément dans une liste chainée de cette classe. Les questions sont toutes conservées dans un fichier texte, un par type. Ces fichiers ne servent que si le joueur veut revenir aux questions créées par nos soins après avoir supprimé ou ajouter des questions lui-même. En effet, le reste du temps, la liste de question est stockée dans un fichier sérialisé. L’ajout, la suppression et la lecture de la liste des questions est ainsi beaucoup plus rapide et facile à réaliser techniquement avec la sérialisation.</w:t>
+        <w:t xml:space="preserve"> et plus précisément dans une liste chainé</w:t>
+      </w:r>
+      <w:r>
+        <w:t>e</w:t>
+      </w:r>
+      <w:r>
+        <w:t xml:space="preserve">. Les questions sont toutes conservées dans un fichier texte, un par type. Ces fichiers ne servent que si le joueur veut revenir aux questions créées par nos soins après avoir supprimé </w:t>
+      </w:r>
+      <w:proofErr w:type="gramStart"/>
+      <w:r>
+        <w:t>ou</w:t>
+      </w:r>
+      <w:proofErr w:type="gramEnd"/>
+      <w:r>
+        <w:t xml:space="preserve"> ajouter des questions lui-même. En effet, le reste du temps, la liste de question est stockée dans un fichier sérialisé. L’ajout, la suppression et la lecture de la liste des questions est ainsi beaucoup plus rapide et facile à réaliser techniquement avec la sérialisation.</w:t>
       </w:r>
       <w:r>
         <w:t xml:space="preserve"> De plus, les questions de la liste sont facilement récupérables selon le critère du niveau de difficulté, du thème ou des deux en utilisant les </w:t>
@@ -6052,7 +6096,15 @@
         <w:t>s</w:t>
       </w:r>
       <w:r>
-        <w:t xml:space="preserve"> d’égalité des points , on </w:t>
+        <w:t xml:space="preserve"> d’égalité des </w:t>
+      </w:r>
+      <w:proofErr w:type="gramStart"/>
+      <w:r>
+        <w:t>points ,</w:t>
+      </w:r>
+      <w:proofErr w:type="gramEnd"/>
+      <w:r>
+        <w:t xml:space="preserve"> on </w:t>
       </w:r>
       <w:r>
         <w:t>compare</w:t>
@@ -6359,12 +6411,15 @@
         <w:t>Fin de la phase 2</w:t>
       </w:r>
       <w:r>
-        <w:t> : Pour</w:t>
-      </w:r>
-      <w:bookmarkStart w:id="0" w:name="_GoBack"/>
-      <w:bookmarkEnd w:id="0"/>
-      <w:r>
-        <w:t xml:space="preserve"> départager les joueurs , on regarde d’abord le score puis le chronomètre si au moins deux joueurs ont le même score. </w:t>
+        <w:t xml:space="preserve"> : Pour départager les </w:t>
+      </w:r>
+      <w:proofErr w:type="gramStart"/>
+      <w:r>
+        <w:t>joueurs ,</w:t>
+      </w:r>
+      <w:proofErr w:type="gramEnd"/>
+      <w:r>
+        <w:t xml:space="preserve"> on regarde d’abord le score puis le chronomètre si au moins deux joueurs ont le même score. </w:t>
       </w:r>
     </w:p>
     <w:p>
@@ -8009,7 +8064,15 @@
         <w:jc w:val="left"/>
       </w:pPr>
       <w:r>
-        <w:t>Cela nous affiche tout les différents thèmes de questions</w:t>
+        <w:t xml:space="preserve">Cela nous affiche </w:t>
+      </w:r>
+      <w:proofErr w:type="gramStart"/>
+      <w:r>
+        <w:t>tout les différents thèmes</w:t>
+      </w:r>
+      <w:proofErr w:type="gramEnd"/>
+      <w:r>
+        <w:t xml:space="preserve"> de questions</w:t>
       </w:r>
     </w:p>
     <w:p>
@@ -8090,12 +8153,17 @@
         <w:t xml:space="preserve">On peut afficher les questions </w:t>
       </w:r>
       <w:r>
-        <w:t>tout d’abord par thèmes</w:t>
+        <w:t xml:space="preserve">tout d’abord par </w:t>
+      </w:r>
+      <w:proofErr w:type="gramStart"/>
+      <w:r>
+        <w:t>thèmes</w:t>
       </w:r>
       <w:r>
         <w:t>(</w:t>
       </w:r>
       <w:proofErr w:type="spellStart"/>
+      <w:proofErr w:type="gramEnd"/>
       <w:r>
         <w:t>Sport,Histoire,Géographie</w:t>
       </w:r>
@@ -8648,10 +8716,12 @@
         <w:t>(</w:t>
       </w:r>
       <w:proofErr w:type="spellStart"/>
+      <w:proofErr w:type="gramStart"/>
       <w:r>
         <w:t>QCM,Réponse</w:t>
       </w:r>
       <w:proofErr w:type="spellEnd"/>
+      <w:proofErr w:type="gramEnd"/>
       <w:r>
         <w:t xml:space="preserve"> </w:t>
       </w:r>
@@ -8859,7 +8929,7 @@
 </file>
 
 <file path=word/styles.xml><?xml version="1.0" encoding="utf-8"?>
-<w:styles xmlns:mc="http://schemas.openxmlformats.org/markup-compatibility/2006" xmlns:r="http://schemas.openxmlformats.org/officeDocument/2006/relationships" xmlns:w="http://schemas.openxmlformats.org/wordprocessingml/2006/main" xmlns:w14="http://schemas.microsoft.com/office/word/2010/wordml" xmlns:w15="http://schemas.microsoft.com/office/word/2012/wordml" xmlns:w16cid="http://schemas.microsoft.com/office/word/2016/wordml/cid" xmlns:w16se="http://schemas.microsoft.com/office/word/2015/wordml/symex" mc:Ignorable="w14 w15 w16se w16cid">
+<w:styles xmlns:mc="http://schemas.openxmlformats.org/markup-compatibility/2006" xmlns:r="http://schemas.openxmlformats.org/officeDocument/2006/relationships" xmlns:w="http://schemas.openxmlformats.org/wordprocessingml/2006/main" xmlns:w14="http://schemas.microsoft.com/office/word/2010/wordml" xmlns:w15="http://schemas.microsoft.com/office/word/2012/wordml" xmlns:w16cex="http://schemas.microsoft.com/office/word/2018/wordml/cex" xmlns:w16cid="http://schemas.microsoft.com/office/word/2016/wordml/cid" xmlns:w16="http://schemas.microsoft.com/office/word/2018/wordml" xmlns:w16se="http://schemas.microsoft.com/office/word/2015/wordml/symex" mc:Ignorable="w14 w15 w16se w16cid w16 w16cex">
   <w:docDefaults>
     <w:rPrDefault>
       <w:rPr>
@@ -8875,7 +8945,7 @@
       </w:pPr>
     </w:pPrDefault>
   </w:docDefaults>
-  <w:latentStyles w:defLockedState="0" w:defUIPriority="99" w:defSemiHidden="0" w:defUnhideWhenUsed="0" w:defQFormat="0" w:count="377">
+  <w:latentStyles w:defLockedState="0" w:defUIPriority="99" w:defSemiHidden="0" w:defUnhideWhenUsed="0" w:defQFormat="0" w:count="376">
     <w:lsdException w:name="Normal" w:uiPriority="0" w:qFormat="1"/>
     <w:lsdException w:name="heading 1" w:uiPriority="9" w:qFormat="1"/>
     <w:lsdException w:name="heading 2" w:semiHidden="1" w:uiPriority="9" w:unhideWhenUsed="1" w:qFormat="1"/>
@@ -9252,7 +9322,6 @@
     <w:lsdException w:name="Hashtag" w:semiHidden="1" w:unhideWhenUsed="1"/>
     <w:lsdException w:name="Unresolved Mention" w:semiHidden="1" w:unhideWhenUsed="1"/>
     <w:lsdException w:name="Smart Link" w:semiHidden="1" w:unhideWhenUsed="1"/>
-    <w:lsdException w:name="Smart Link Error" w:semiHidden="1" w:unhideWhenUsed="1"/>
   </w:latentStyles>
   <w:style w:type="paragraph" w:default="1" w:styleId="Normal">
     <w:name w:val="Normal"/>

</xml_diff>

<commit_message>
correction word + message
</commit_message>
<xml_diff>
--- a/Rapport_JAVA.docx
+++ b/Rapport_JAVA.docx
@@ -5532,7 +5532,15 @@
     </w:p>
     <w:p>
       <w:r>
-        <w:t>Afin d’offrir la meilleure expérience utilisateur possible, l’application est réalisée grâce à l’interface graphique JSwing du langage JAVA.</w:t>
+        <w:t xml:space="preserve">Afin d’offrir la meilleure expérience utilisateur possible, l’application est réalisée grâce à l’interface graphique </w:t>
+      </w:r>
+      <w:proofErr w:type="spellStart"/>
+      <w:r>
+        <w:t>JSwing</w:t>
+      </w:r>
+      <w:proofErr w:type="spellEnd"/>
+      <w:r>
+        <w:t xml:space="preserve"> du langage JAVA.</w:t>
       </w:r>
       <w:r>
         <w:t xml:space="preserve"> </w:t>
@@ -6127,7 +6135,15 @@
     </w:p>
     <w:p>
       <w:r>
-        <w:t>Nous avons organisé nos classes en quatre packages. Le package phase contient toutes les classes permettant le déroulement du jeu. Le package fenetre regroupe les classes d’interface graphique. Le package joueur regroupe les classes définissant un joueur unique et l’ensemble des joueurs présents. Enfin, le package question regroupe les classes structurant les questions et la liste des questions disponibles.</w:t>
+        <w:t xml:space="preserve">Nous avons organisé nos classes en quatre packages. Le package phase contient toutes les classes permettant le déroulement du jeu. Le package </w:t>
+      </w:r>
+      <w:proofErr w:type="spellStart"/>
+      <w:r>
+        <w:t>fenetre</w:t>
+      </w:r>
+      <w:proofErr w:type="spellEnd"/>
+      <w:r>
+        <w:t xml:space="preserve"> regroupe les classes d’interface graphique. Le package joueur regroupe les classes définissant un joueur unique et l’ensemble des joueurs présents. Enfin, le package question regroupe les classes structurant les questions et la liste des questions disponibles.</w:t>
       </w:r>
     </w:p>
     <w:p>
@@ -6206,7 +6222,15 @@
     </w:p>
     <w:p>
       <w:r>
-        <w:t>- la classe Tools est une classe contenant exclusivement des méthodes static permettant de simplifier le traitement de certaines actions communes à plusieurs classes. En effet, la généricité et l’implémentation d’interface ayant été préféré</w:t>
+        <w:t xml:space="preserve">- la classe Tools est une classe contenant exclusivement des méthodes </w:t>
+      </w:r>
+      <w:proofErr w:type="spellStart"/>
+      <w:r>
+        <w:t>static</w:t>
+      </w:r>
+      <w:proofErr w:type="spellEnd"/>
+      <w:r>
+        <w:t xml:space="preserve"> permettant de simplifier le traitement de certaines actions communes à plusieurs classes. En effet, la généricité et l’implémentation d’interface ayant été préféré</w:t>
       </w:r>
       <w:r>
         <w:t>es</w:t>
@@ -6297,7 +6321,23 @@
     </w:p>
     <w:p>
       <w:r>
-        <w:t>Les joueurs sont, avec les questions, les éléments centraux du jeu. Chaque joueur est caractérisé par son numéro (commence à 100 et est incrémenter de 10 en 10 à chaque nouveau joueur à l’aide d’un attribut static), son état, son score et son nom. Ses attributs sont récupérables grâce à des « getter ». L’ensemble des joueurs est stocké dans un vecteur (la classe vector est pourtant obsolète depuis l’implémentation des ArrayList) de taille 20. Chaque joueur aura pour nom une lettre de l’alphabet allant de A à T.</w:t>
+        <w:t xml:space="preserve">Les joueurs sont, avec les questions, les éléments centraux du jeu. Chaque joueur est caractérisé par son numéro (commence à 100 et est incrémenter de 10 en 10 à chaque nouveau joueur à l’aide d’un attribut </w:t>
+      </w:r>
+      <w:proofErr w:type="spellStart"/>
+      <w:r>
+        <w:t>static</w:t>
+      </w:r>
+      <w:proofErr w:type="spellEnd"/>
+      <w:r>
+        <w:t xml:space="preserve">), son état, son score et son nom. Ses attributs sont récupérables grâce à des « getter ». L’ensemble des joueurs est stocké dans un vecteur (la classe vector est pourtant obsolète depuis l’implémentation des </w:t>
+      </w:r>
+      <w:proofErr w:type="spellStart"/>
+      <w:r>
+        <w:t>ArrayList</w:t>
+      </w:r>
+      <w:proofErr w:type="spellEnd"/>
+      <w:r>
+        <w:t>) de taille 20. Chaque joueur aura pour nom une lettre de l’alphabet allant de A à T.</w:t>
       </w:r>
     </w:p>
     <w:p>
@@ -6390,6 +6430,7 @@
         <w:lastRenderedPageBreak/>
         <w:t xml:space="preserve">Le jeu proposé aux joueurs est un quizz de questions de culture générale. Les questions ont un thème, un ID, un niveau de difficulté et un énoncé. L’énoncé est de 3 types : Réponse Courte (classe RC), Vrai ou Faux (classe VF) ou Question à Choix Multiples (QCM). La classe question, pouvant accepter chaque type, est une classe générique. Les trois types de questions ont pour point commun l’attribut contenant la question et celui de la bonne réponse à donner. La classe QCM possède un attribut en plus représentant les trois choix de réponse possibles. On peut noter ici que la généricité n’est pas la meilleure façon de représenter nos besoins. En effet, le type d’énonce d’une question n’est pas connu dans la classe, il faut donc </w:t>
       </w:r>
+      <w:proofErr w:type="spellStart"/>
       <w:r>
         <w:rPr>
           <w:i/>
@@ -6397,13 +6438,22 @@
         </w:rPr>
         <w:t>caster</w:t>
       </w:r>
+      <w:proofErr w:type="spellEnd"/>
       <w:r>
         <w:t xml:space="preserve"> l’énoncé vers le type QCM, VF ou RC pour accéder aux méthodes propres à ses classes en utilisant des méthodes d’introspection. Dans notre cas, l’utilisation d’héritage aurait été plus adapté.</w:t>
       </w:r>
     </w:p>
     <w:p>
       <w:r>
-        <w:t>Enfin, l’ensemble des questions sont stockées dans un objet ListeQuestion et plus précisément dans une liste chainé</w:t>
+        <w:t xml:space="preserve">Enfin, l’ensemble des questions sont stockées dans un objet </w:t>
+      </w:r>
+      <w:proofErr w:type="spellStart"/>
+      <w:r>
+        <w:t>ListeQuestion</w:t>
+      </w:r>
+      <w:proofErr w:type="spellEnd"/>
+      <w:r>
+        <w:t xml:space="preserve"> et plus précisément dans une liste chainé</w:t>
       </w:r>
       <w:r>
         <w:t>e</w:t>
@@ -6414,6 +6464,7 @@
       <w:r>
         <w:t xml:space="preserve"> De plus, les questions de la liste sont facilement récupérables selon le critère du niveau de difficulté, du thème ou des deux en utilisant les </w:t>
       </w:r>
+      <w:proofErr w:type="spellStart"/>
       <w:r>
         <w:rPr>
           <w:i/>
@@ -6421,6 +6472,7 @@
         </w:rPr>
         <w:t>streams</w:t>
       </w:r>
+      <w:proofErr w:type="spellEnd"/>
       <w:r>
         <w:t xml:space="preserve"> et les expressions lambda. </w:t>
       </w:r>
@@ -6501,7 +6553,31 @@
         <w:t xml:space="preserve"> </w:t>
       </w:r>
       <w:r>
-        <w:t xml:space="preserve">Les fenêtre des menus héritent tous de la classe JFrame. Les fenêtre des questions héritent d’une classe créée par nos soins, héritant elle-même de la classe JDialog. Faire hériter ces classes de la classe GUI_Question nous simplifie plusieurs actions : </w:t>
+        <w:t xml:space="preserve">Les fenêtre des menus héritent tous de la classe </w:t>
+      </w:r>
+      <w:proofErr w:type="spellStart"/>
+      <w:r>
+        <w:t>JFrame</w:t>
+      </w:r>
+      <w:proofErr w:type="spellEnd"/>
+      <w:r>
+        <w:t xml:space="preserve">. Les fenêtre des questions héritent d’une classe créée par nos soins, héritant elle-même de la classe </w:t>
+      </w:r>
+      <w:proofErr w:type="spellStart"/>
+      <w:r>
+        <w:t>JDialog</w:t>
+      </w:r>
+      <w:proofErr w:type="spellEnd"/>
+      <w:r>
+        <w:t xml:space="preserve">. Faire hériter ces classes de la classe </w:t>
+      </w:r>
+      <w:proofErr w:type="spellStart"/>
+      <w:r>
+        <w:t>GUI_Question</w:t>
+      </w:r>
+      <w:proofErr w:type="spellEnd"/>
+      <w:r>
+        <w:t xml:space="preserve"> nous simplifie plusieurs actions : </w:t>
       </w:r>
     </w:p>
     <w:p>
@@ -6510,7 +6586,15 @@
         <w:t xml:space="preserve">- Lorsqu’une question est posée à un joueur, celle-ci doit bloquer tout le processus se déroulant après son appel. </w:t>
       </w:r>
       <w:r>
-        <w:t>Cela est possible grâce au constructeur des JDialog qui permet de définir la fenêtre comme une fenêtre modale.</w:t>
+        <w:t xml:space="preserve">Cela est possible grâce au constructeur des </w:t>
+      </w:r>
+      <w:proofErr w:type="spellStart"/>
+      <w:r>
+        <w:t>JDialog</w:t>
+      </w:r>
+      <w:proofErr w:type="spellEnd"/>
+      <w:r>
+        <w:t xml:space="preserve"> qui permet de définir la fenêtre comme une fenêtre modale.</w:t>
       </w:r>
     </w:p>
     <w:p>
@@ -6658,12 +6742,28 @@
     </w:p>
     <w:p>
       <w:r>
-        <w:t xml:space="preserve">Enfin, les phases de jeu sont modélisées par des classes implémentant l’interface Phase. La phase 1 pause une question de niveau 1 à chaque joueur sur un thème différent. La phase 2 pause deux questions aux trois joueurs restants. Chaque question est de niveau et du thème choisi par le joueur au début de la phase. La phase 3 pose des questions sur 3 thèmes au deux joueurs restants. </w:t>
-      </w:r>
-    </w:p>
-    <w:p>
-      <w:r>
-        <w:t>En cas d’égalité de score et de chronomètre à la fin de chaque phase, les joueurs en conflits se voient poser jusqu’à trois questions pour les départager dans une nouvelle phase appelée PhaseDepartage.</w:t>
+        <w:t xml:space="preserve">Enfin, les phases de jeu sont modélisées par des classes implémentant l’interface Phase. La phase 1 pause une question de niveau 1 à chaque joueur sur un thème différent. La phase 2 </w:t>
+      </w:r>
+      <w:proofErr w:type="spellStart"/>
+      <w:r>
+        <w:t>pause</w:t>
+      </w:r>
+      <w:proofErr w:type="spellEnd"/>
+      <w:r>
+        <w:t xml:space="preserve"> deux questions aux trois joueurs restants. Chaque question est de niveau et du thème choisi par le joueur au début de la phase. La phase 3 pose des questions sur 3 thèmes au deux joueurs restants. </w:t>
+      </w:r>
+    </w:p>
+    <w:p>
+      <w:r>
+        <w:t xml:space="preserve">En cas d’égalité de score et de chronomètre à la fin de chaque phase, les joueurs en conflits se voient poser jusqu’à trois questions pour les départager dans une nouvelle phase appelée </w:t>
+      </w:r>
+      <w:proofErr w:type="spellStart"/>
+      <w:r>
+        <w:t>PhaseDepartage</w:t>
+      </w:r>
+      <w:proofErr w:type="spellEnd"/>
+      <w:r>
+        <w:t>.</w:t>
       </w:r>
     </w:p>
     <w:p>
@@ -9080,7 +9180,15 @@
         <w:t xml:space="preserve"> </w:t>
       </w:r>
       <w:r>
-        <w:t>(Sport,Histoire,Géographie,…)</w:t>
+        <w:t>(</w:t>
+      </w:r>
+      <w:proofErr w:type="spellStart"/>
+      <w:r>
+        <w:t>Sport,Histoire,Géographie</w:t>
+      </w:r>
+      <w:proofErr w:type="spellEnd"/>
+      <w:r>
+        <w:t>,…)</w:t>
       </w:r>
       <w:r>
         <w:t xml:space="preserve"> et par niveau</w:t>
@@ -9349,7 +9457,16 @@
         <w:jc w:val="left"/>
       </w:pPr>
       <w:r>
-        <w:t>L’utilisateur peut aussi remettre les questions dans leur état d’origine. En effet, s’il ajoute ou supprime des questions de la liste, ses modifications seront conservées même s’il quitte l’application. En cliquant sur « Reset », la liste de questions reviendra à son état initiale mais l’utilisateur perdra les questions qu’il a ajouté.</w:t>
+        <w:t xml:space="preserve">L’utilisateur peut aussi remettre les questions dans leur état d’origine. En effet, s’il ajoute ou supprime des questions de la liste, ses modifications seront conservées même s’il quitte l’application. En cliquant sur « Reset », la liste de questions reviendra à </w:t>
+      </w:r>
+      <w:r>
+        <w:t>son état initial</w:t>
+      </w:r>
+      <w:r>
+        <w:t xml:space="preserve"> mais l’utilisateur perdra les questions qu’il a ajouté.</w:t>
+      </w:r>
+      <w:r>
+        <w:t xml:space="preserve"> De plus, s’il n’y pas assez de questions dans l’un des niveaux d’un thème, le joueur sera invité à réinitialiser la liste ou à en ajouter lui-même lorsqu’il essaye de lancer une partie.</w:t>
       </w:r>
     </w:p>
     <w:p>
@@ -9360,12 +9477,11 @@
         <w:rPr>
           <w:noProof/>
         </w:rPr>
-        <w:lastRenderedPageBreak/>
         <w:drawing>
-          <wp:inline distT="0" distB="0" distL="0" distR="0" wp14:anchorId="34096148" wp14:editId="726E6D38">
-            <wp:extent cx="3936670" cy="3572165"/>
-            <wp:effectExtent l="0" t="0" r="6985" b="9525"/>
-            <wp:docPr id="89" name="Image 89"/>
+          <wp:inline distT="0" distB="0" distL="0" distR="0" wp14:anchorId="4DCEEF9C" wp14:editId="10D848F8">
+            <wp:extent cx="5248275" cy="1266825"/>
+            <wp:effectExtent l="0" t="0" r="9525" b="9525"/>
+            <wp:docPr id="47" name="Image 47"/>
             <wp:cNvGraphicFramePr>
               <a:graphicFrameLocks xmlns:a="http://schemas.openxmlformats.org/drawingml/2006/main" noChangeAspect="1"/>
             </wp:cNvGraphicFramePr>
@@ -9377,7 +9493,13 @@
                     <pic:cNvPicPr/>
                   </pic:nvPicPr>
                   <pic:blipFill>
-                    <a:blip r:embed="rId51"/>
+                    <a:blip r:embed="rId51">
+                      <a:extLst>
+                        <a:ext uri="{28A0092B-C50C-407E-A947-70E740481C1C}">
+                          <a14:useLocalDpi xmlns:a14="http://schemas.microsoft.com/office/drawing/2010/main" val="0"/>
+                        </a:ext>
+                      </a:extLst>
+                    </a:blip>
                     <a:stretch>
                       <a:fillRect/>
                     </a:stretch>
@@ -9385,7 +9507,7 @@
                   <pic:spPr>
                     <a:xfrm>
                       <a:off x="0" y="0"/>
-                      <a:ext cx="3980106" cy="3611579"/>
+                      <a:ext cx="5248275" cy="1266825"/>
                     </a:xfrm>
                     <a:prstGeom prst="rect">
                       <a:avLst/>
@@ -9400,6 +9522,11 @@
     </w:p>
     <w:p>
       <w:pPr>
+        <w:jc w:val="center"/>
+      </w:pPr>
+    </w:p>
+    <w:p>
+      <w:pPr>
         <w:pStyle w:val="Titre2"/>
       </w:pPr>
       <w:bookmarkStart w:id="13" w:name="_Toc42705361"/>
@@ -9413,7 +9540,13 @@
         <w:jc w:val="left"/>
       </w:pPr>
       <w:r>
-        <w:t>Cela nous affiche tout les joueurs possibles et les joueurs sélectionnés pour la prochaine partie :</w:t>
+        <w:t xml:space="preserve">Cela nous affiche </w:t>
+      </w:r>
+      <w:r>
+        <w:t>tous</w:t>
+      </w:r>
+      <w:r>
+        <w:t xml:space="preserve"> les joueurs possibles et les joueurs sélectionnés pour la prochaine partie :</w:t>
       </w:r>
     </w:p>
     <w:p>
@@ -9427,6 +9560,7 @@
         <w:rPr>
           <w:noProof/>
         </w:rPr>
+        <w:lastRenderedPageBreak/>
         <w:drawing>
           <wp:inline distT="0" distB="0" distL="0" distR="0" wp14:anchorId="13F6A3D7" wp14:editId="296AA4E9">
             <wp:extent cx="3117273" cy="3492619"/>
@@ -9482,7 +9616,23 @@
         <w:t xml:space="preserve">On choisit le type de question que l’on veut ajouter </w:t>
       </w:r>
       <w:r>
-        <w:t>(QCM,Réponse courte,Vrai/Faux), puis on remplit les champs avec la question , la réponse et le niveau de la question.</w:t>
+        <w:t>(</w:t>
+      </w:r>
+      <w:proofErr w:type="spellStart"/>
+      <w:r>
+        <w:t>QCM,Réponse</w:t>
+      </w:r>
+      <w:proofErr w:type="spellEnd"/>
+      <w:r>
+        <w:t xml:space="preserve"> </w:t>
+      </w:r>
+      <w:proofErr w:type="spellStart"/>
+      <w:r>
+        <w:t>courte,Vrai</w:t>
+      </w:r>
+      <w:proofErr w:type="spellEnd"/>
+      <w:r>
+        <w:t>/Faux), puis on remplit les champs avec la question , la réponse et le niveau de la question.</w:t>
       </w:r>
     </w:p>
     <w:p>
@@ -9490,7 +9640,6 @@
         <w:jc w:val="left"/>
       </w:pPr>
       <w:r>
-        <w:lastRenderedPageBreak/>
         <w:t>Exemple :</w:t>
       </w:r>
     </w:p>
@@ -9656,7 +9805,6 @@
       </w:pPr>
       <w:bookmarkStart w:id="15" w:name="_Toc42705363"/>
       <w:r>
-        <w:lastRenderedPageBreak/>
         <w:t>Annexe :</w:t>
       </w:r>
       <w:bookmarkEnd w:id="15"/>

</xml_diff>